<commit_message>
added docker to architecture picture
</commit_message>
<xml_diff>
--- a/Architecture Description.docx
+++ b/Architecture Description.docx
@@ -103,30 +103,8 @@
         <w:rPr>
           <w:lang w:val="en-GB"/>
         </w:rPr>
-        <w:t xml:space="preserve">Several NPM Modules (Session, </w:t>
-      </w:r>
-      <w:proofErr w:type="spellStart"/>
-      <w:r>
-        <w:rPr>
-          <w:lang w:val="en-GB"/>
-        </w:rPr>
-        <w:t>FileUpload</w:t>
-      </w:r>
-      <w:proofErr w:type="spellEnd"/>
-      <w:r>
-        <w:rPr>
-          <w:lang w:val="en-GB"/>
-        </w:rPr>
-        <w:t xml:space="preserve">, </w:t>
-      </w:r>
-      <w:proofErr w:type="spellStart"/>
-      <w:r>
-        <w:rPr>
-          <w:lang w:val="en-GB"/>
-        </w:rPr>
-        <w:t>Websocket</w:t>
-      </w:r>
-      <w:proofErr w:type="spellEnd"/>
+        <w:t>Several NPM Modules (Session, FileUpload, Websocket</w:t>
+      </w:r>
       <w:r>
         <w:rPr>
           <w:lang w:val="en-GB"/>
@@ -162,21 +140,7 @@
         <w:rPr>
           <w:lang w:val="en-GB"/>
         </w:rPr>
-        <w:t xml:space="preserve">Simple Secure </w:t>
-      </w:r>
-      <w:proofErr w:type="spellStart"/>
-      <w:r>
-        <w:rPr>
-          <w:lang w:val="en-GB"/>
-        </w:rPr>
-        <w:t>Websocket</w:t>
-      </w:r>
-      <w:proofErr w:type="spellEnd"/>
-      <w:r>
-        <w:rPr>
-          <w:lang w:val="en-GB"/>
-        </w:rPr>
-        <w:t xml:space="preserve"> Server for Real Time Data display to the Client</w:t>
+        <w:t>Simple Secure Websocket Server for Real Time Data display to the Client</w:t>
       </w:r>
     </w:p>
     <w:p>
@@ -327,21 +291,7 @@
         <w:rPr>
           <w:lang w:val="en-GB"/>
         </w:rPr>
-        <w:t xml:space="preserve">unctions are mainly used to interact with the </w:t>
-      </w:r>
-      <w:proofErr w:type="spellStart"/>
-      <w:r>
-        <w:rPr>
-          <w:lang w:val="en-GB"/>
-        </w:rPr>
-        <w:t>DynamoDb</w:t>
-      </w:r>
-      <w:proofErr w:type="spellEnd"/>
-      <w:r>
-        <w:rPr>
-          <w:lang w:val="en-GB"/>
-        </w:rPr>
-        <w:t xml:space="preserve"> and the S3 Buckets.</w:t>
+        <w:t>unctions are mainly used to interact with the DynamoDb and the S3 Buckets.</w:t>
       </w:r>
       <w:r>
         <w:rPr>
@@ -349,116 +299,30 @@
         </w:rPr>
         <w:t xml:space="preserve"> Each Lambda Functions uses the Same Role “</w:t>
       </w:r>
-      <w:proofErr w:type="spellStart"/>
       <w:r>
         <w:rPr>
           <w:lang w:val="en-GB"/>
         </w:rPr>
         <w:t>WildRydesLambda</w:t>
       </w:r>
-      <w:proofErr w:type="spellEnd"/>
-      <w:r>
-        <w:rPr>
-          <w:lang w:val="en-GB"/>
-        </w:rPr>
-        <w:t xml:space="preserve">” (We never changed the name) with the Full Access to </w:t>
-      </w:r>
-      <w:proofErr w:type="spellStart"/>
-      <w:r>
-        <w:rPr>
-          <w:lang w:val="en-GB"/>
-        </w:rPr>
-        <w:t>DynamoDb</w:t>
-      </w:r>
-      <w:proofErr w:type="spellEnd"/>
-      <w:r>
-        <w:rPr>
-          <w:lang w:val="en-GB"/>
-        </w:rPr>
-        <w:t xml:space="preserve"> and S3</w:t>
-      </w:r>
-    </w:p>
-    <w:p>
-      <w:pPr>
-        <w:rPr>
-          <w:lang w:val="en-GB"/>
-        </w:rPr>
-      </w:pPr>
-      <w:r>
-        <w:rPr>
-          <w:lang w:val="en-GB"/>
-        </w:rPr>
-        <w:t xml:space="preserve">Each Lambda Function can be invoked with the corresponding </w:t>
-      </w:r>
-      <w:proofErr w:type="spellStart"/>
-      <w:r>
-        <w:rPr>
-          <w:lang w:val="en-GB"/>
-        </w:rPr>
-        <w:t>Lamda</w:t>
-      </w:r>
-      <w:proofErr w:type="spellEnd"/>
-      <w:r>
-        <w:rPr>
-          <w:lang w:val="en-GB"/>
-        </w:rPr>
-        <w:t xml:space="preserve"> Libs. For </w:t>
-      </w:r>
-      <w:proofErr w:type="spellStart"/>
-      <w:r>
-        <w:rPr>
-          <w:lang w:val="en-GB"/>
-        </w:rPr>
-        <w:t>Javascript</w:t>
-      </w:r>
-      <w:proofErr w:type="spellEnd"/>
-      <w:r>
-        <w:rPr>
-          <w:lang w:val="en-GB"/>
-        </w:rPr>
-        <w:t xml:space="preserve"> it is the </w:t>
-      </w:r>
-      <w:proofErr w:type="spellStart"/>
-      <w:r>
-        <w:rPr>
-          <w:lang w:val="en-GB"/>
-        </w:rPr>
-        <w:t>AWS.Lambda</w:t>
-      </w:r>
-      <w:proofErr w:type="spellEnd"/>
-      <w:r>
-        <w:rPr>
-          <w:lang w:val="en-GB"/>
-        </w:rPr>
-        <w:t xml:space="preserve"> Lib. Each </w:t>
-      </w:r>
-      <w:proofErr w:type="spellStart"/>
-      <w:r>
-        <w:rPr>
-          <w:lang w:val="en-GB"/>
-        </w:rPr>
-        <w:t>Invokation</w:t>
-      </w:r>
-      <w:proofErr w:type="spellEnd"/>
-      <w:r>
-        <w:rPr>
-          <w:lang w:val="en-GB"/>
-        </w:rPr>
-        <w:t xml:space="preserve"> needs params (</w:t>
-      </w:r>
-      <w:proofErr w:type="spellStart"/>
-      <w:r>
-        <w:rPr>
-          <w:lang w:val="en-GB"/>
-        </w:rPr>
-        <w:t>Javascript</w:t>
-      </w:r>
-      <w:proofErr w:type="spellEnd"/>
-      <w:r>
-        <w:rPr>
-          <w:lang w:val="en-GB"/>
-        </w:rPr>
-        <w:t>)</w:t>
+      <w:r>
+        <w:rPr>
+          <w:lang w:val="en-GB"/>
+        </w:rPr>
+        <w:t>” (We never changed the name) with the Full Access to DynamoDb and S3</w:t>
+      </w:r>
+    </w:p>
+    <w:p>
+      <w:pPr>
+        <w:rPr>
+          <w:lang w:val="en-GB"/>
+        </w:rPr>
+      </w:pPr>
+      <w:r>
+        <w:rPr>
+          <w:lang w:val="en-GB"/>
+        </w:rPr>
+        <w:t>Each Lambda Function can be invoked with the corresponding Lamda Libs. For Javascript it is the AWS.Lambda Lib. Each Invokation needs params (Javascript)</w:t>
       </w:r>
     </w:p>
     <w:p>
@@ -490,39 +354,39 @@
           <w:i/>
           <w:lang w:val="en-GB"/>
         </w:rPr>
-        <w:t xml:space="preserve">            </w:t>
-      </w:r>
-      <w:proofErr w:type="spellStart"/>
-      <w:r>
+        <w:t xml:space="preserve">            FunctionName: "authUser",</w:t>
+      </w:r>
+    </w:p>
+    <w:p>
+      <w:pPr>
+        <w:spacing w:after="0" w:line="240" w:lineRule="auto"/>
         <w:rPr>
           <w:i/>
           <w:lang w:val="en-GB"/>
         </w:rPr>
-        <w:t>FunctionName</w:t>
-      </w:r>
-      <w:proofErr w:type="spellEnd"/>
+      </w:pPr>
       <w:r>
         <w:rPr>
           <w:i/>
           <w:lang w:val="en-GB"/>
         </w:rPr>
-        <w:t>: "</w:t>
-      </w:r>
-      <w:proofErr w:type="spellStart"/>
-      <w:r>
+        <w:t xml:space="preserve">            InvocationType: "RequestResponse",</w:t>
+      </w:r>
+    </w:p>
+    <w:p>
+      <w:pPr>
+        <w:spacing w:after="0" w:line="240" w:lineRule="auto"/>
         <w:rPr>
           <w:i/>
           <w:lang w:val="en-GB"/>
         </w:rPr>
-        <w:t>authUser</w:t>
-      </w:r>
-      <w:proofErr w:type="spellEnd"/>
+      </w:pPr>
       <w:r>
         <w:rPr>
           <w:i/>
           <w:lang w:val="en-GB"/>
         </w:rPr>
-        <w:t>",</w:t>
+        <w:t xml:space="preserve">            LogType: "Tail",</w:t>
       </w:r>
     </w:p>
     <w:p>
@@ -538,39 +402,72 @@
           <w:i/>
           <w:lang w:val="en-GB"/>
         </w:rPr>
-        <w:t xml:space="preserve">            </w:t>
-      </w:r>
-      <w:proofErr w:type="spellStart"/>
+        <w:t xml:space="preserve">            Payload: </w:t>
+      </w:r>
+      <w:proofErr w:type="gramStart"/>
       <w:r>
         <w:rPr>
           <w:i/>
           <w:lang w:val="en-GB"/>
         </w:rPr>
-        <w:t>InvocationType</w:t>
-      </w:r>
-      <w:proofErr w:type="spellEnd"/>
+        <w:t>'{ "</w:t>
+      </w:r>
+      <w:proofErr w:type="gramEnd"/>
       <w:r>
         <w:rPr>
           <w:i/>
           <w:lang w:val="en-GB"/>
         </w:rPr>
-        <w:t>: "</w:t>
-      </w:r>
-      <w:proofErr w:type="spellStart"/>
+        <w:t>param1Name</w:t>
+      </w:r>
       <w:r>
         <w:rPr>
           <w:i/>
           <w:lang w:val="en-GB"/>
         </w:rPr>
-        <w:t>RequestResponse</w:t>
-      </w:r>
-      <w:proofErr w:type="spellEnd"/>
+        <w:t xml:space="preserve">" : "' + </w:t>
+      </w:r>
       <w:r>
         <w:rPr>
           <w:i/>
           <w:lang w:val="en-GB"/>
         </w:rPr>
-        <w:t>",</w:t>
+        <w:t>param1</w:t>
+      </w:r>
+      <w:r>
+        <w:rPr>
+          <w:i/>
+          <w:lang w:val="en-GB"/>
+        </w:rPr>
+        <w:t xml:space="preserve"> +'", "</w:t>
+      </w:r>
+      <w:r>
+        <w:rPr>
+          <w:i/>
+          <w:lang w:val="en-GB"/>
+        </w:rPr>
+        <w:t>param2Name</w:t>
+      </w:r>
+      <w:r>
+        <w:rPr>
+          <w:i/>
+          <w:lang w:val="en-GB"/>
+        </w:rPr>
+        <w:t xml:space="preserve">" : "' + </w:t>
+      </w:r>
+      <w:r>
+        <w:rPr>
+          <w:i/>
+          <w:lang w:val="en-GB"/>
+        </w:rPr>
+        <w:t>param2</w:t>
+      </w:r>
+      <w:r>
+        <w:rPr>
+          <w:i/>
+          <w:lang w:val="en-GB"/>
+        </w:rPr>
+        <w:t xml:space="preserve"> + '"}'</w:t>
       </w:r>
     </w:p>
     <w:p>
@@ -586,119 +483,6 @@
           <w:i/>
           <w:lang w:val="en-GB"/>
         </w:rPr>
-        <w:t xml:space="preserve">            </w:t>
-      </w:r>
-      <w:proofErr w:type="spellStart"/>
-      <w:r>
-        <w:rPr>
-          <w:i/>
-          <w:lang w:val="en-GB"/>
-        </w:rPr>
-        <w:t>LogType</w:t>
-      </w:r>
-      <w:proofErr w:type="spellEnd"/>
-      <w:r>
-        <w:rPr>
-          <w:i/>
-          <w:lang w:val="en-GB"/>
-        </w:rPr>
-        <w:t>: "Tail",</w:t>
-      </w:r>
-    </w:p>
-    <w:p>
-      <w:pPr>
-        <w:spacing w:after="0" w:line="240" w:lineRule="auto"/>
-        <w:rPr>
-          <w:i/>
-          <w:lang w:val="en-GB"/>
-        </w:rPr>
-      </w:pPr>
-      <w:r>
-        <w:rPr>
-          <w:i/>
-          <w:lang w:val="en-GB"/>
-        </w:rPr>
-        <w:t xml:space="preserve">            Payload: </w:t>
-      </w:r>
-      <w:proofErr w:type="gramStart"/>
-      <w:r>
-        <w:rPr>
-          <w:i/>
-          <w:lang w:val="en-GB"/>
-        </w:rPr>
-        <w:t>'{ "</w:t>
-      </w:r>
-      <w:proofErr w:type="gramEnd"/>
-      <w:r>
-        <w:rPr>
-          <w:i/>
-          <w:lang w:val="en-GB"/>
-        </w:rPr>
-        <w:t>param1Name</w:t>
-      </w:r>
-      <w:r>
-        <w:rPr>
-          <w:i/>
-          <w:lang w:val="en-GB"/>
-        </w:rPr>
-        <w:t xml:space="preserve">" : "' + </w:t>
-      </w:r>
-      <w:r>
-        <w:rPr>
-          <w:i/>
-          <w:lang w:val="en-GB"/>
-        </w:rPr>
-        <w:t>param1</w:t>
-      </w:r>
-      <w:r>
-        <w:rPr>
-          <w:i/>
-          <w:lang w:val="en-GB"/>
-        </w:rPr>
-        <w:t xml:space="preserve"> +'", "</w:t>
-      </w:r>
-      <w:r>
-        <w:rPr>
-          <w:i/>
-          <w:lang w:val="en-GB"/>
-        </w:rPr>
-        <w:t>param2Name</w:t>
-      </w:r>
-      <w:r>
-        <w:rPr>
-          <w:i/>
-          <w:lang w:val="en-GB"/>
-        </w:rPr>
-        <w:t xml:space="preserve">" : "' + </w:t>
-      </w:r>
-      <w:r>
-        <w:rPr>
-          <w:i/>
-          <w:lang w:val="en-GB"/>
-        </w:rPr>
-        <w:t>param2</w:t>
-      </w:r>
-      <w:r>
-        <w:rPr>
-          <w:i/>
-          <w:lang w:val="en-GB"/>
-        </w:rPr>
-        <w:t xml:space="preserve"> + '"}'</w:t>
-      </w:r>
-    </w:p>
-    <w:p>
-      <w:pPr>
-        <w:spacing w:after="0" w:line="240" w:lineRule="auto"/>
-        <w:rPr>
-          <w:i/>
-          <w:lang w:val="en-GB"/>
-        </w:rPr>
-      </w:pPr>
-      <w:r>
-        <w:rPr>
-          <w:i/>
-          <w:lang w:val="en-GB"/>
-        </w:rPr>
         <w:t xml:space="preserve">        };</w:t>
       </w:r>
     </w:p>
@@ -727,16 +511,8 @@
         <w:rPr>
           <w:lang w:val="en-GB"/>
         </w:rPr>
-        <w:t xml:space="preserve"> </w:t>
-      </w:r>
-      <w:proofErr w:type="spellStart"/>
-      <w:r>
-        <w:rPr>
-          <w:lang w:val="en-GB"/>
-        </w:rPr>
-        <w:t>authUser</w:t>
-      </w:r>
-      <w:proofErr w:type="spellEnd"/>
+        <w:t xml:space="preserve"> authUser</w:t>
+      </w:r>
     </w:p>
     <w:p>
       <w:pPr>
@@ -847,35 +623,7 @@
         <w:rPr>
           <w:lang w:val="en-GB"/>
         </w:rPr>
-        <w:t xml:space="preserve"> Takes the username and </w:t>
-      </w:r>
-      <w:proofErr w:type="spellStart"/>
-      <w:r>
-        <w:rPr>
-          <w:lang w:val="en-GB"/>
-        </w:rPr>
-        <w:t>querys</w:t>
-      </w:r>
-      <w:proofErr w:type="spellEnd"/>
-      <w:r>
-        <w:rPr>
-          <w:lang w:val="en-GB"/>
-        </w:rPr>
-        <w:t xml:space="preserve"> </w:t>
-      </w:r>
-      <w:proofErr w:type="spellStart"/>
-      <w:r>
-        <w:rPr>
-          <w:lang w:val="en-GB"/>
-        </w:rPr>
-        <w:t>DynamoDb</w:t>
-      </w:r>
-      <w:proofErr w:type="spellEnd"/>
-      <w:r>
-        <w:rPr>
-          <w:lang w:val="en-GB"/>
-        </w:rPr>
-        <w:t>. Checks if the password in the Db is the same as the parameter password if user is found. Returns 200 if it succeeded.</w:t>
+        <w:t xml:space="preserve"> Takes the username and querys DynamoDb. Checks if the password in the Db is the same as the parameter password if user is found. Returns 200 if it succeeded.</w:t>
       </w:r>
     </w:p>
     <w:p>
@@ -904,16 +652,8 @@
         <w:rPr>
           <w:lang w:val="en-GB"/>
         </w:rPr>
-        <w:t xml:space="preserve"> </w:t>
-      </w:r>
-      <w:proofErr w:type="spellStart"/>
-      <w:r>
-        <w:rPr>
-          <w:lang w:val="en-GB"/>
-        </w:rPr>
-        <w:t>addFile</w:t>
-      </w:r>
-      <w:proofErr w:type="spellEnd"/>
+        <w:t xml:space="preserve"> addFile</w:t>
+      </w:r>
     </w:p>
     <w:p>
       <w:pPr>
@@ -934,21 +674,7 @@
         <w:rPr>
           <w:lang w:val="en-GB"/>
         </w:rPr>
-        <w:t xml:space="preserve">username, file(file.txt), </w:t>
-      </w:r>
-      <w:proofErr w:type="spellStart"/>
-      <w:r>
-        <w:rPr>
-          <w:lang w:val="en-GB"/>
-        </w:rPr>
-        <w:t>wordCount</w:t>
-      </w:r>
-      <w:proofErr w:type="spellEnd"/>
-      <w:r>
-        <w:rPr>
-          <w:lang w:val="en-GB"/>
-        </w:rPr>
-        <w:t xml:space="preserve"> (optional = 0), </w:t>
+        <w:t xml:space="preserve">username, file(file.txt), wordCount (optional = 0), </w:t>
       </w:r>
       <w:proofErr w:type="gramStart"/>
       <w:r>
@@ -1076,21 +802,7 @@
         <w:rPr>
           <w:lang w:val="en-GB"/>
         </w:rPr>
-        <w:t xml:space="preserve">Takes the filename and </w:t>
-      </w:r>
-      <w:proofErr w:type="spellStart"/>
-      <w:r>
-        <w:rPr>
-          <w:lang w:val="en-GB"/>
-        </w:rPr>
-        <w:t>filecontent</w:t>
-      </w:r>
-      <w:proofErr w:type="spellEnd"/>
-      <w:r>
-        <w:rPr>
-          <w:lang w:val="en-GB"/>
-        </w:rPr>
-        <w:t xml:space="preserve"> from a user. If the file doesn’t exist from the </w:t>
+        <w:t xml:space="preserve">Takes the filename and filecontent from a user. If the file doesn’t exist from the </w:t>
       </w:r>
       <w:proofErr w:type="gramStart"/>
       <w:r>
@@ -1118,21 +830,7 @@
         <w:rPr>
           <w:lang w:val="en-GB"/>
         </w:rPr>
-        <w:t xml:space="preserve"> the content is saved into a s3 bucket with the name user-text-files. Filename in Buckets is always </w:t>
-      </w:r>
-      <w:proofErr w:type="spellStart"/>
-      <w:r>
-        <w:rPr>
-          <w:lang w:val="en-GB"/>
-        </w:rPr>
-        <w:t>username_filename</w:t>
-      </w:r>
-      <w:proofErr w:type="spellEnd"/>
-      <w:r>
-        <w:rPr>
-          <w:lang w:val="en-GB"/>
-        </w:rPr>
-        <w:t xml:space="preserve">. If the file </w:t>
+        <w:t xml:space="preserve"> the content is saved into a s3 bucket with the name user-text-files. Filename in Buckets is always username_filename. If the file </w:t>
       </w:r>
       <w:proofErr w:type="gramStart"/>
       <w:r>
@@ -1175,57 +873,211 @@
         <w:rPr>
           <w:lang w:val="en-GB"/>
         </w:rPr>
+        <w:t xml:space="preserve"> getFiles</w:t>
+      </w:r>
+    </w:p>
+    <w:p>
+      <w:pPr>
+        <w:spacing w:after="40"/>
+        <w:rPr>
+          <w:lang w:val="en-GB"/>
+        </w:rPr>
+      </w:pPr>
+      <w:r>
+        <w:rPr>
+          <w:u w:val="single"/>
+          <w:lang w:val="en-GB"/>
+        </w:rPr>
+        <w:t>Params:</w:t>
+      </w:r>
+      <w:r>
+        <w:rPr>
+          <w:lang w:val="en-GB"/>
+        </w:rPr>
+        <w:t xml:space="preserve"> username</w:t>
+      </w:r>
+    </w:p>
+    <w:p>
+      <w:pPr>
+        <w:spacing w:after="40"/>
+        <w:rPr>
+          <w:lang w:val="en-GB"/>
+        </w:rPr>
+      </w:pPr>
+      <w:r>
+        <w:rPr>
+          <w:u w:val="single"/>
+          <w:lang w:val="en-GB"/>
+        </w:rPr>
+        <w:t>Response on Success</w:t>
+      </w:r>
+      <w:r>
+        <w:rPr>
+          <w:lang w:val="en-GB"/>
+        </w:rPr>
+        <w:t>: 200</w:t>
+      </w:r>
+    </w:p>
+    <w:p>
+      <w:pPr>
+        <w:spacing w:after="40"/>
+        <w:rPr>
+          <w:lang w:val="en-GB"/>
+        </w:rPr>
+      </w:pPr>
+      <w:r>
+        <w:rPr>
+          <w:u w:val="single"/>
+          <w:lang w:val="en-GB"/>
+        </w:rPr>
+        <w:t>Response on Failure:</w:t>
+      </w:r>
+      <w:r>
+        <w:rPr>
+          <w:lang w:val="en-GB"/>
+        </w:rPr>
+        <w:t xml:space="preserve"> 500 (Error while query), 400 (Params not set)</w:t>
+      </w:r>
+    </w:p>
+    <w:p>
+      <w:pPr>
+        <w:spacing w:after="40"/>
+        <w:rPr>
+          <w:lang w:val="en-GB"/>
+        </w:rPr>
+      </w:pPr>
+      <w:r>
+        <w:rPr>
+          <w:u w:val="single"/>
+          <w:lang w:val="en-GB"/>
+        </w:rPr>
+        <w:t>Response Body</w:t>
+      </w:r>
+      <w:r>
+        <w:rPr>
+          <w:lang w:val="en-GB"/>
+        </w:rPr>
+        <w:t>: DynamoDb Data Items as a nested JSON Object with the calculated file features. They key of each object is the name of the file</w:t>
+      </w:r>
+    </w:p>
+    <w:p>
+      <w:pPr>
+        <w:spacing w:after="40"/>
+        <w:rPr>
+          <w:lang w:val="en-GB"/>
+        </w:rPr>
+      </w:pPr>
+      <w:r>
+        <w:rPr>
+          <w:u w:val="single"/>
+          <w:lang w:val="en-GB"/>
+        </w:rPr>
+        <w:t>Description:</w:t>
+      </w:r>
+      <w:r>
+        <w:rPr>
+          <w:lang w:val="en-GB"/>
+        </w:rPr>
+        <w:t xml:space="preserve"> Querys the DynamoDb for all Userfile </w:t>
+      </w:r>
+    </w:p>
+    <w:p>
+      <w:pPr>
+        <w:spacing w:after="40"/>
+        <w:rPr>
+          <w:lang w:val="en-GB"/>
+        </w:rPr>
+      </w:pPr>
+    </w:p>
+    <w:p>
+      <w:pPr>
+        <w:spacing w:after="40"/>
+        <w:rPr>
+          <w:u w:val="single"/>
+          <w:lang w:val="en-GB"/>
+        </w:rPr>
+      </w:pPr>
+    </w:p>
+    <w:p>
+      <w:pPr>
+        <w:spacing w:after="40"/>
+        <w:rPr>
+          <w:lang w:val="en-GB"/>
+        </w:rPr>
+      </w:pPr>
+      <w:r>
+        <w:rPr>
+          <w:u w:val="single"/>
+          <w:lang w:val="en-GB"/>
+        </w:rPr>
+        <w:t>Method:</w:t>
+      </w:r>
+      <w:r>
+        <w:rPr>
+          <w:lang w:val="en-GB"/>
+        </w:rPr>
         <w:t xml:space="preserve"> </w:t>
       </w:r>
-      <w:proofErr w:type="spellStart"/>
-      <w:r>
-        <w:rPr>
-          <w:lang w:val="en-GB"/>
-        </w:rPr>
-        <w:t>getFiles</w:t>
-      </w:r>
-      <w:proofErr w:type="spellEnd"/>
-    </w:p>
-    <w:p>
-      <w:pPr>
-        <w:spacing w:after="40"/>
-        <w:rPr>
-          <w:lang w:val="en-GB"/>
-        </w:rPr>
-      </w:pPr>
-      <w:r>
-        <w:rPr>
-          <w:u w:val="single"/>
-          <w:lang w:val="en-GB"/>
-        </w:rPr>
-        <w:t>Params:</w:t>
-      </w:r>
-      <w:r>
-        <w:rPr>
-          <w:lang w:val="en-GB"/>
-        </w:rPr>
-        <w:t xml:space="preserve"> username</w:t>
-      </w:r>
-    </w:p>
-    <w:p>
-      <w:pPr>
-        <w:spacing w:after="40"/>
-        <w:rPr>
-          <w:lang w:val="en-GB"/>
-        </w:rPr>
-      </w:pPr>
-      <w:r>
-        <w:rPr>
-          <w:u w:val="single"/>
-          <w:lang w:val="en-GB"/>
-        </w:rPr>
-        <w:t>Response on Success</w:t>
-      </w:r>
-      <w:r>
-        <w:rPr>
-          <w:lang w:val="en-GB"/>
-        </w:rPr>
-        <w:t>: 200</w:t>
+      <w:r>
+        <w:rPr>
+          <w:lang w:val="en-GB"/>
+        </w:rPr>
+        <w:t>getFileByFileName</w:t>
+      </w:r>
+    </w:p>
+    <w:p>
+      <w:pPr>
+        <w:spacing w:after="40"/>
+        <w:rPr>
+          <w:lang w:val="en-GB"/>
+        </w:rPr>
+      </w:pPr>
+      <w:r>
+        <w:rPr>
+          <w:u w:val="single"/>
+          <w:lang w:val="en-GB"/>
+        </w:rPr>
+        <w:t xml:space="preserve">Params: </w:t>
+      </w:r>
+      <w:r>
+        <w:rPr>
+          <w:lang w:val="en-GB"/>
+        </w:rPr>
+        <w:t>username, file</w:t>
+      </w:r>
+    </w:p>
+    <w:p>
+      <w:pPr>
+        <w:spacing w:after="40"/>
+        <w:rPr>
+          <w:lang w:val="en-GB"/>
+        </w:rPr>
+      </w:pPr>
+      <w:r>
+        <w:rPr>
+          <w:u w:val="single"/>
+          <w:lang w:val="en-GB"/>
+        </w:rPr>
+        <w:t>Response</w:t>
+      </w:r>
+      <w:r>
+        <w:rPr>
+          <w:u w:val="single"/>
+          <w:lang w:val="en-GB"/>
+        </w:rPr>
+        <w:t>:</w:t>
+      </w:r>
+      <w:r>
+        <w:rPr>
+          <w:lang w:val="en-GB"/>
+        </w:rPr>
+        <w:t xml:space="preserve"> on Success: </w:t>
+      </w:r>
+      <w:r>
+        <w:rPr>
+          <w:lang w:val="en-GB"/>
+        </w:rPr>
+        <w:t>200</w:t>
       </w:r>
     </w:p>
     <w:p>
@@ -1246,7 +1098,19 @@
         <w:rPr>
           <w:lang w:val="en-GB"/>
         </w:rPr>
-        <w:t xml:space="preserve"> 500 (Error while query), 400 (Params not set)</w:t>
+        <w:t xml:space="preserve"> </w:t>
+      </w:r>
+      <w:r>
+        <w:rPr>
+          <w:lang w:val="en-GB"/>
+        </w:rPr>
+        <w:t>500 (Query Failure)</w:t>
+      </w:r>
+      <w:r>
+        <w:rPr>
+          <w:lang w:val="en-GB"/>
+        </w:rPr>
+        <w:t>, 400 (Wrong parameters)</w:t>
       </w:r>
     </w:p>
     <w:p>
@@ -1269,19 +1133,11 @@
         </w:rPr>
         <w:t xml:space="preserve">: </w:t>
       </w:r>
-      <w:proofErr w:type="spellStart"/>
-      <w:r>
-        <w:rPr>
-          <w:lang w:val="en-GB"/>
-        </w:rPr>
-        <w:t>DynamoDb</w:t>
-      </w:r>
-      <w:proofErr w:type="spellEnd"/>
-      <w:r>
-        <w:rPr>
-          <w:lang w:val="en-GB"/>
-        </w:rPr>
-        <w:t xml:space="preserve"> Data Items as a nested JSON Object with the calculated file features. They key of each object is the name of the file</w:t>
+      <w:r>
+        <w:rPr>
+          <w:lang w:val="en-GB"/>
+        </w:rPr>
+        <w:t>Json with Data Buffer of the files content</w:t>
       </w:r>
     </w:p>
     <w:p>
@@ -1304,62 +1160,17 @@
         </w:rPr>
         <w:t xml:space="preserve"> </w:t>
       </w:r>
-      <w:proofErr w:type="spellStart"/>
-      <w:r>
-        <w:rPr>
-          <w:lang w:val="en-GB"/>
-        </w:rPr>
-        <w:t>Querys</w:t>
-      </w:r>
-      <w:proofErr w:type="spellEnd"/>
-      <w:r>
-        <w:rPr>
-          <w:lang w:val="en-GB"/>
-        </w:rPr>
-        <w:t xml:space="preserve"> the </w:t>
-      </w:r>
-      <w:proofErr w:type="spellStart"/>
-      <w:r>
-        <w:rPr>
-          <w:lang w:val="en-GB"/>
-        </w:rPr>
-        <w:t>DynamoDb</w:t>
-      </w:r>
-      <w:proofErr w:type="spellEnd"/>
-      <w:r>
-        <w:rPr>
-          <w:lang w:val="en-GB"/>
-        </w:rPr>
-        <w:t xml:space="preserve"> for all </w:t>
-      </w:r>
-      <w:proofErr w:type="spellStart"/>
-      <w:r>
-        <w:rPr>
-          <w:lang w:val="en-GB"/>
-        </w:rPr>
-        <w:t>Userfile</w:t>
-      </w:r>
-      <w:proofErr w:type="spellEnd"/>
-      <w:r>
-        <w:rPr>
-          <w:lang w:val="en-GB"/>
-        </w:rPr>
-        <w:t xml:space="preserve"> </w:t>
-      </w:r>
-    </w:p>
-    <w:p>
-      <w:pPr>
-        <w:spacing w:after="40"/>
-        <w:rPr>
-          <w:lang w:val="en-GB"/>
-        </w:rPr>
-      </w:pPr>
-    </w:p>
-    <w:p>
-      <w:pPr>
-        <w:spacing w:after="40"/>
-        <w:rPr>
-          <w:u w:val="single"/>
+      <w:r>
+        <w:rPr>
+          <w:lang w:val="en-GB"/>
+        </w:rPr>
+        <w:t>Returns a Data Buffer from requested File.</w:t>
+      </w:r>
+    </w:p>
+    <w:p>
+      <w:pPr>
+        <w:spacing w:after="0"/>
+        <w:rPr>
           <w:lang w:val="en-GB"/>
         </w:rPr>
       </w:pPr>
@@ -1382,16 +1193,8 @@
         <w:rPr>
           <w:lang w:val="en-GB"/>
         </w:rPr>
-        <w:t xml:space="preserve"> </w:t>
-      </w:r>
-      <w:proofErr w:type="spellStart"/>
-      <w:r>
-        <w:rPr>
-          <w:lang w:val="en-GB"/>
-        </w:rPr>
-        <w:t>getFileByFileName</w:t>
-      </w:r>
-      <w:proofErr w:type="spellEnd"/>
+        <w:t xml:space="preserve"> getFileCalcData</w:t>
+      </w:r>
     </w:p>
     <w:p>
       <w:pPr>
@@ -1439,13 +1242,7 @@
         <w:rPr>
           <w:lang w:val="en-GB"/>
         </w:rPr>
-        <w:t xml:space="preserve"> on Success: </w:t>
-      </w:r>
-      <w:r>
-        <w:rPr>
-          <w:lang w:val="en-GB"/>
-        </w:rPr>
-        <w:t>200</w:t>
+        <w:t xml:space="preserve"> on Success: 200</w:t>
       </w:r>
     </w:p>
     <w:p>
@@ -1466,19 +1263,7 @@
         <w:rPr>
           <w:lang w:val="en-GB"/>
         </w:rPr>
-        <w:t xml:space="preserve"> </w:t>
-      </w:r>
-      <w:r>
-        <w:rPr>
-          <w:lang w:val="en-GB"/>
-        </w:rPr>
-        <w:t>500 (Query Failure)</w:t>
-      </w:r>
-      <w:r>
-        <w:rPr>
-          <w:lang w:val="en-GB"/>
-        </w:rPr>
-        <w:t>, 400 (Wrong parameters)</w:t>
+        <w:t xml:space="preserve"> 500 (Query Failure), 400 (Wrong parameters)</w:t>
       </w:r>
     </w:p>
     <w:p>
@@ -1499,188 +1284,7 @@
         <w:rPr>
           <w:lang w:val="en-GB"/>
         </w:rPr>
-        <w:t xml:space="preserve">: </w:t>
-      </w:r>
-      <w:r>
-        <w:rPr>
-          <w:lang w:val="en-GB"/>
-        </w:rPr>
-        <w:t>Json with Data Buffer of the files content</w:t>
-      </w:r>
-    </w:p>
-    <w:p>
-      <w:pPr>
-        <w:spacing w:after="40"/>
-        <w:rPr>
-          <w:lang w:val="en-GB"/>
-        </w:rPr>
-      </w:pPr>
-      <w:r>
-        <w:rPr>
-          <w:u w:val="single"/>
-          <w:lang w:val="en-GB"/>
-        </w:rPr>
-        <w:t>Description:</w:t>
-      </w:r>
-      <w:r>
-        <w:rPr>
-          <w:lang w:val="en-GB"/>
-        </w:rPr>
-        <w:t xml:space="preserve"> </w:t>
-      </w:r>
-      <w:r>
-        <w:rPr>
-          <w:lang w:val="en-GB"/>
-        </w:rPr>
-        <w:t>Returns a Data Buffer from requested File.</w:t>
-      </w:r>
-    </w:p>
-    <w:p>
-      <w:pPr>
-        <w:spacing w:after="0"/>
-        <w:rPr>
-          <w:lang w:val="en-GB"/>
-        </w:rPr>
-      </w:pPr>
-    </w:p>
-    <w:p>
-      <w:pPr>
-        <w:spacing w:after="40"/>
-        <w:rPr>
-          <w:lang w:val="en-GB"/>
-        </w:rPr>
-      </w:pPr>
-      <w:r>
-        <w:rPr>
-          <w:u w:val="single"/>
-          <w:lang w:val="en-GB"/>
-        </w:rPr>
-        <w:t>Method:</w:t>
-      </w:r>
-      <w:r>
-        <w:rPr>
-          <w:lang w:val="en-GB"/>
-        </w:rPr>
-        <w:t xml:space="preserve"> </w:t>
-      </w:r>
-      <w:proofErr w:type="spellStart"/>
-      <w:r>
-        <w:rPr>
-          <w:lang w:val="en-GB"/>
-        </w:rPr>
-        <w:t>getFileCalcData</w:t>
-      </w:r>
-      <w:proofErr w:type="spellEnd"/>
-    </w:p>
-    <w:p>
-      <w:pPr>
-        <w:spacing w:after="40"/>
-        <w:rPr>
-          <w:lang w:val="en-GB"/>
-        </w:rPr>
-      </w:pPr>
-      <w:r>
-        <w:rPr>
-          <w:u w:val="single"/>
-          <w:lang w:val="en-GB"/>
-        </w:rPr>
-        <w:t xml:space="preserve">Params: </w:t>
-      </w:r>
-      <w:r>
-        <w:rPr>
-          <w:lang w:val="en-GB"/>
-        </w:rPr>
-        <w:t>username, file</w:t>
-      </w:r>
-    </w:p>
-    <w:p>
-      <w:pPr>
-        <w:spacing w:after="40"/>
-        <w:rPr>
-          <w:lang w:val="en-GB"/>
-        </w:rPr>
-      </w:pPr>
-      <w:r>
-        <w:rPr>
-          <w:u w:val="single"/>
-          <w:lang w:val="en-GB"/>
-        </w:rPr>
-        <w:t>Response</w:t>
-      </w:r>
-      <w:r>
-        <w:rPr>
-          <w:u w:val="single"/>
-          <w:lang w:val="en-GB"/>
-        </w:rPr>
-        <w:t>:</w:t>
-      </w:r>
-      <w:r>
-        <w:rPr>
-          <w:lang w:val="en-GB"/>
-        </w:rPr>
-        <w:t xml:space="preserve"> on Success: 200</w:t>
-      </w:r>
-    </w:p>
-    <w:p>
-      <w:pPr>
-        <w:spacing w:after="40"/>
-        <w:rPr>
-          <w:lang w:val="en-GB"/>
-        </w:rPr>
-      </w:pPr>
-      <w:r>
-        <w:rPr>
-          <w:u w:val="single"/>
-          <w:lang w:val="en-GB"/>
-        </w:rPr>
-        <w:t>Response on Failure:</w:t>
-      </w:r>
-      <w:r>
-        <w:rPr>
-          <w:lang w:val="en-GB"/>
-        </w:rPr>
-        <w:t xml:space="preserve"> 500 (Query Failure), 400 (Wrong parameters)</w:t>
-      </w:r>
-    </w:p>
-    <w:p>
-      <w:pPr>
-        <w:spacing w:after="40"/>
-        <w:rPr>
-          <w:lang w:val="en-GB"/>
-        </w:rPr>
-      </w:pPr>
-      <w:r>
-        <w:rPr>
-          <w:u w:val="single"/>
-          <w:lang w:val="en-GB"/>
-        </w:rPr>
-        <w:t>Response Body</w:t>
-      </w:r>
-      <w:r>
-        <w:rPr>
-          <w:lang w:val="en-GB"/>
-        </w:rPr>
-        <w:t xml:space="preserve">: </w:t>
-      </w:r>
-      <w:r>
-        <w:rPr>
-          <w:lang w:val="en-GB"/>
-        </w:rPr>
-        <w:t xml:space="preserve">Json with </w:t>
-      </w:r>
-      <w:proofErr w:type="spellStart"/>
-      <w:r>
-        <w:rPr>
-          <w:lang w:val="en-GB"/>
-        </w:rPr>
-        <w:t>Payload.Body</w:t>
-      </w:r>
-      <w:proofErr w:type="spellEnd"/>
-      <w:r>
-        <w:rPr>
-          <w:lang w:val="en-GB"/>
-        </w:rPr>
-        <w:t xml:space="preserve"> with all the calculated fields, for now its</w:t>
+        <w:t>: Json with Payload.Body with all the calculated fields, for now its</w:t>
       </w:r>
     </w:p>
     <w:p>
@@ -1695,14 +1299,12 @@
           <w:lang w:val="en-GB"/>
         </w:rPr>
       </w:pPr>
-      <w:proofErr w:type="spellStart"/>
       <w:r>
         <w:rPr>
           <w:lang w:val="en-GB"/>
         </w:rPr>
         <w:t>WordCount</w:t>
       </w:r>
-      <w:proofErr w:type="spellEnd"/>
     </w:p>
     <w:p>
       <w:pPr>
@@ -1741,47 +1343,147 @@
         <w:rPr>
           <w:lang w:val="en-GB"/>
         </w:rPr>
-        <w:t xml:space="preserve"> </w:t>
-      </w:r>
-      <w:r>
-        <w:rPr>
-          <w:lang w:val="en-GB"/>
-        </w:rPr>
-        <w:t>Retrieves up to date Data from the DynamoDB</w:t>
-      </w:r>
-    </w:p>
-    <w:p>
-      <w:pPr>
-        <w:spacing w:after="40"/>
-        <w:rPr>
-          <w:lang w:val="en-GB"/>
-        </w:rPr>
-      </w:pPr>
-    </w:p>
-    <w:p>
-      <w:pPr>
-        <w:spacing w:after="40"/>
-        <w:rPr>
-          <w:lang w:val="en-GB"/>
-        </w:rPr>
-      </w:pPr>
-    </w:p>
-    <w:p>
-      <w:pPr>
+        <w:t xml:space="preserve"> Retrieves up to date Data from the DynamoDB</w:t>
+      </w:r>
+    </w:p>
+    <w:p>
+      <w:pPr>
+        <w:spacing w:after="40"/>
+        <w:rPr>
+          <w:lang w:val="en-GB"/>
+        </w:rPr>
+      </w:pPr>
+    </w:p>
+    <w:p>
+      <w:pPr>
+        <w:spacing w:after="40"/>
+        <w:rPr>
+          <w:b/>
+          <w:bCs/>
+          <w:lang w:val="en-GB"/>
+        </w:rPr>
+      </w:pPr>
+      <w:r>
+        <w:rPr>
+          <w:b/>
+          <w:bCs/>
+          <w:lang w:val="en-GB"/>
+        </w:rPr>
+        <w:t>Koordinator</w:t>
+      </w:r>
+    </w:p>
+    <w:p>
+      <w:pPr>
+        <w:spacing w:after="40"/>
+        <w:rPr>
+          <w:lang w:val="en-GB"/>
+        </w:rPr>
+      </w:pPr>
+      <w:r>
+        <w:rPr>
+          <w:lang w:val="en-GB"/>
+        </w:rPr>
+        <w:t xml:space="preserve">The coordinator is a docker container which acts as the “control service” of the system. </w:t>
+      </w:r>
+    </w:p>
+    <w:p>
+      <w:pPr>
+        <w:pStyle w:val="Listenabsatz"/>
+        <w:numPr>
+          <w:ilvl w:val="0"/>
+          <w:numId w:val="4"/>
+        </w:numPr>
+        <w:spacing w:after="40"/>
+        <w:rPr>
+          <w:lang w:val="en-GB"/>
+        </w:rPr>
+      </w:pPr>
+      <w:r>
+        <w:rPr>
+          <w:lang w:val="en-GB"/>
+        </w:rPr>
+        <w:t>Running on Port 55551</w:t>
+      </w:r>
+    </w:p>
+    <w:p>
+      <w:pPr>
+        <w:pStyle w:val="Listenabsatz"/>
+        <w:numPr>
+          <w:ilvl w:val="0"/>
+          <w:numId w:val="4"/>
+        </w:numPr>
+        <w:spacing w:after="40"/>
+        <w:rPr>
+          <w:lang w:val="en-GB"/>
+        </w:rPr>
+      </w:pPr>
+      <w:r>
+        <w:rPr>
+          <w:lang w:val="en-GB"/>
+        </w:rPr>
+        <w:t>Using RabbitMQ as messaging service</w:t>
+      </w:r>
+    </w:p>
+    <w:p>
+      <w:pPr>
+        <w:pStyle w:val="Listenabsatz"/>
+        <w:numPr>
+          <w:ilvl w:val="0"/>
+          <w:numId w:val="4"/>
+        </w:numPr>
+        <w:spacing w:after="40"/>
+        <w:rPr>
+          <w:lang w:val="en-GB"/>
+        </w:rPr>
+      </w:pPr>
+      <w:r>
+        <w:rPr>
+          <w:lang w:val="en-GB"/>
+        </w:rPr>
+        <w:t>Written in Python, achieved with flask</w:t>
+      </w:r>
+    </w:p>
+    <w:p>
+      <w:pPr>
+        <w:spacing w:after="40"/>
+        <w:rPr>
+          <w:lang w:val="en-GB"/>
+        </w:rPr>
+      </w:pPr>
+      <w:r>
+        <w:rPr>
+          <w:lang w:val="en-GB"/>
+        </w:rPr>
+        <w:t>The main routes are:</w:t>
+      </w:r>
+    </w:p>
+    <w:p>
+      <w:pPr>
+        <w:pStyle w:val="Listenabsatz"/>
+        <w:numPr>
+          <w:ilvl w:val="0"/>
+          <w:numId w:val="5"/>
+        </w:numPr>
         <w:spacing w:after="0"/>
         <w:rPr>
           <w:b/>
           <w:lang w:val="en-GB"/>
         </w:rPr>
       </w:pPr>
-    </w:p>
-    <w:p>
-      <w:pPr>
-        <w:rPr>
-          <w:b/>
-          <w:lang w:val="en-GB"/>
-        </w:rPr>
-      </w:pPr>
+      <w:r>
+        <w:rPr>
+          <w:lang w:val="en-GB"/>
+        </w:rPr>
+        <w:t xml:space="preserve">Upload: </w:t>
+      </w:r>
+      <w:r>
+        <w:rPr>
+          <w:lang w:val="en-GB"/>
+        </w:rPr>
+        <w:t>It gets a json from the NodeJS Server with the right credentials to use the getFileByFileName Lambda function to get the .txt file it should use. This file gets split line wise and sent to the RabbitMQ queue from which the workers consume.</w:t>
+      </w:r>
+      <w:bookmarkStart w:id="0" w:name="_GoBack"/>
+      <w:bookmarkEnd w:id="0"/>
       <w:r>
         <w:rPr>
           <w:b/>
@@ -1861,19 +1563,11 @@
           <w:lang w:val="en-GB"/>
         </w:rPr>
       </w:pPr>
-      <w:proofErr w:type="spellStart"/>
-      <w:r>
-        <w:rPr>
-          <w:lang w:val="en-GB"/>
-        </w:rPr>
-        <w:t>richard</w:t>
-      </w:r>
-      <w:proofErr w:type="spellEnd"/>
-      <w:r>
-        <w:rPr>
-          <w:lang w:val="en-GB"/>
-        </w:rPr>
-        <w:t>, mdk4</w:t>
+      <w:r>
+        <w:rPr>
+          <w:lang w:val="en-GB"/>
+        </w:rPr>
+        <w:t>richard, mdk4</w:t>
       </w:r>
     </w:p>
     <w:p>
@@ -1924,62 +1618,20 @@
         <w:rPr>
           <w:lang w:val="en-GB"/>
         </w:rPr>
-        <w:t xml:space="preserve">You should now see a list of files. There are 3 files for </w:t>
-      </w:r>
-      <w:proofErr w:type="spellStart"/>
-      <w:r>
-        <w:rPr>
-          <w:lang w:val="en-GB"/>
-        </w:rPr>
-        <w:t>richard</w:t>
-      </w:r>
-      <w:proofErr w:type="spellEnd"/>
-      <w:r>
-        <w:rPr>
-          <w:lang w:val="en-GB"/>
-        </w:rPr>
-        <w:t>, 1 file for Arthur and 0 files for Bernhard.</w:t>
-      </w:r>
-    </w:p>
-    <w:p>
-      <w:pPr>
-        <w:rPr>
-          <w:lang w:val="en-GB"/>
-        </w:rPr>
-      </w:pPr>
-      <w:r>
-        <w:rPr>
-          <w:lang w:val="en-GB"/>
-        </w:rPr>
-        <w:t>Upload a new .txt file by using the “</w:t>
-      </w:r>
-      <w:proofErr w:type="spellStart"/>
-      <w:r>
-        <w:rPr>
-          <w:lang w:val="en-GB"/>
-        </w:rPr>
-        <w:t>Datei</w:t>
-      </w:r>
-      <w:proofErr w:type="spellEnd"/>
-      <w:r>
-        <w:rPr>
-          <w:lang w:val="en-GB"/>
-        </w:rPr>
-        <w:t xml:space="preserve"> </w:t>
-      </w:r>
-      <w:proofErr w:type="spellStart"/>
-      <w:r>
-        <w:rPr>
-          <w:lang w:val="en-GB"/>
-        </w:rPr>
-        <w:t>auswählen</w:t>
-      </w:r>
-      <w:proofErr w:type="spellEnd"/>
-      <w:r>
-        <w:rPr>
-          <w:lang w:val="en-GB"/>
-        </w:rPr>
-        <w:t xml:space="preserve">” Button. </w:t>
+        <w:t>You should now see a list of files. There are 3 files for richard, 1 file for Arthur and 0 files for Bernhard.</w:t>
+      </w:r>
+    </w:p>
+    <w:p>
+      <w:pPr>
+        <w:rPr>
+          <w:lang w:val="en-GB"/>
+        </w:rPr>
+      </w:pPr>
+      <w:r>
+        <w:rPr>
+          <w:lang w:val="en-GB"/>
+        </w:rPr>
+        <w:t xml:space="preserve">Upload a new .txt file by using the “Datei auswählen” Button. </w:t>
       </w:r>
     </w:p>
     <w:p>
@@ -2018,21 +1670,7 @@
         <w:rPr>
           <w:lang w:val="en-GB"/>
         </w:rPr>
-        <w:t xml:space="preserve">If the words get count you will receive new </w:t>
-      </w:r>
-      <w:proofErr w:type="spellStart"/>
-      <w:r>
-        <w:rPr>
-          <w:lang w:val="en-GB"/>
-        </w:rPr>
-        <w:t>wordCOunts</w:t>
-      </w:r>
-      <w:proofErr w:type="spellEnd"/>
-      <w:r>
-        <w:rPr>
-          <w:lang w:val="en-GB"/>
-        </w:rPr>
-        <w:t xml:space="preserve"> for your file until its finish</w:t>
+        <w:t>If the words get count you will receive new wordCOunts for your file until its finish</w:t>
       </w:r>
     </w:p>
     <w:p>
@@ -2071,24 +1709,8 @@
         <w:rPr>
           <w:lang w:val="en-GB"/>
         </w:rPr>
-        <w:t xml:space="preserve">If the Middleware is not counting the words correctly you can navigate to the </w:t>
-      </w:r>
-      <w:proofErr w:type="spellStart"/>
-      <w:r>
-        <w:rPr>
-          <w:lang w:val="en-GB"/>
-        </w:rPr>
-        <w:t>DynamoDb</w:t>
-      </w:r>
-      <w:proofErr w:type="spellEnd"/>
-      <w:r>
-        <w:rPr>
-          <w:lang w:val="en-GB"/>
-        </w:rPr>
-        <w:t xml:space="preserve"> and change the </w:t>
-      </w:r>
-      <w:bookmarkStart w:id="0" w:name="_GoBack"/>
-      <w:bookmarkEnd w:id="0"/>
+        <w:t xml:space="preserve">If the Middleware is not counting the words correctly you can navigate to the DynamoDb and change the </w:t>
+      </w:r>
     </w:p>
     <w:sectPr>
       <w:pgSz w:w="11906" w:h="16838"/>
@@ -2103,6 +1725,118 @@
 <file path=word/numbering.xml><?xml version="1.0" encoding="utf-8"?>
 <w:numbering xmlns:wpc="http://schemas.microsoft.com/office/word/2010/wordprocessingCanvas" xmlns:cx="http://schemas.microsoft.com/office/drawing/2014/chartex" xmlns:cx1="http://schemas.microsoft.com/office/drawing/2015/9/8/chartex" xmlns:cx2="http://schemas.microsoft.com/office/drawing/2015/10/21/chartex" xmlns:cx3="http://schemas.microsoft.com/office/drawing/2016/5/9/chartex" xmlns:cx4="http://schemas.microsoft.com/office/drawing/2016/5/10/chartex" xmlns:cx5="http://schemas.microsoft.com/office/drawing/2016/5/11/chartex" xmlns:cx6="http://schemas.microsoft.com/office/drawing/2016/5/12/chartex" xmlns:cx7="http://schemas.microsoft.com/office/drawing/2016/5/13/chartex" xmlns:cx8="http://schemas.microsoft.com/office/drawing/2016/5/14/chartex" xmlns:mc="http://schemas.openxmlformats.org/markup-compatibility/2006" xmlns:aink="http://schemas.microsoft.com/office/drawing/2016/ink" xmlns:am3d="http://schemas.microsoft.com/office/drawing/2017/model3d" xmlns:o="urn:schemas-microsoft-com:office:office" xmlns:r="http://schemas.openxmlformats.org/officeDocument/2006/relationships" xmlns:m="http://schemas.openxmlformats.org/officeDocument/2006/math" xmlns:v="urn:schemas-microsoft-com:vml" xmlns:wp14="http://schemas.microsoft.com/office/word/2010/wordprocessingDrawing" xmlns:wp="http://schemas.openxmlformats.org/drawingml/2006/wordprocessingDrawing" xmlns:w10="urn:schemas-microsoft-com:office:word" xmlns:w="http://schemas.openxmlformats.org/wordprocessingml/2006/main" xmlns:w14="http://schemas.microsoft.com/office/word/2010/wordml" xmlns:w15="http://schemas.microsoft.com/office/word/2012/wordml" xmlns:w16cid="http://schemas.microsoft.com/office/word/2016/wordml/cid" xmlns:w16se="http://schemas.microsoft.com/office/word/2015/wordml/symex" xmlns:wpg="http://schemas.microsoft.com/office/word/2010/wordprocessingGroup" xmlns:wpi="http://schemas.microsoft.com/office/word/2010/wordprocessingInk" xmlns:wne="http://schemas.microsoft.com/office/word/2006/wordml" xmlns:wps="http://schemas.microsoft.com/office/word/2010/wordprocessingShape" mc:Ignorable="w14 w15 w16se w16cid wp14">
   <w:abstractNum w:abstractNumId="0" w15:restartNumberingAfterBreak="0">
+    <w:nsid w:val="00F309B2"/>
+    <w:multiLevelType w:val="hybridMultilevel"/>
+    <w:tmpl w:val="5D92171C"/>
+    <w:lvl w:ilvl="0" w:tplc="16D0905A">
+      <w:numFmt w:val="bullet"/>
+      <w:lvlText w:val="-"/>
+      <w:lvlJc w:val="left"/>
+      <w:pPr>
+        <w:ind w:left="720" w:hanging="360"/>
+      </w:pPr>
+      <w:rPr>
+        <w:rFonts w:ascii="Calibri" w:eastAsiaTheme="minorHAnsi" w:hAnsi="Calibri" w:cs="Calibri" w:hint="default"/>
+      </w:rPr>
+    </w:lvl>
+    <w:lvl w:ilvl="1" w:tplc="0C070003" w:tentative="1">
+      <w:start w:val="1"/>
+      <w:numFmt w:val="bullet"/>
+      <w:lvlText w:val="o"/>
+      <w:lvlJc w:val="left"/>
+      <w:pPr>
+        <w:ind w:left="1440" w:hanging="360"/>
+      </w:pPr>
+      <w:rPr>
+        <w:rFonts w:ascii="Courier New" w:hAnsi="Courier New" w:cs="Courier New" w:hint="default"/>
+      </w:rPr>
+    </w:lvl>
+    <w:lvl w:ilvl="2" w:tplc="0C070005" w:tentative="1">
+      <w:start w:val="1"/>
+      <w:numFmt w:val="bullet"/>
+      <w:lvlText w:val=""/>
+      <w:lvlJc w:val="left"/>
+      <w:pPr>
+        <w:ind w:left="2160" w:hanging="360"/>
+      </w:pPr>
+      <w:rPr>
+        <w:rFonts w:ascii="Wingdings" w:hAnsi="Wingdings" w:hint="default"/>
+      </w:rPr>
+    </w:lvl>
+    <w:lvl w:ilvl="3" w:tplc="0C070001" w:tentative="1">
+      <w:start w:val="1"/>
+      <w:numFmt w:val="bullet"/>
+      <w:lvlText w:val=""/>
+      <w:lvlJc w:val="left"/>
+      <w:pPr>
+        <w:ind w:left="2880" w:hanging="360"/>
+      </w:pPr>
+      <w:rPr>
+        <w:rFonts w:ascii="Symbol" w:hAnsi="Symbol" w:hint="default"/>
+      </w:rPr>
+    </w:lvl>
+    <w:lvl w:ilvl="4" w:tplc="0C070003" w:tentative="1">
+      <w:start w:val="1"/>
+      <w:numFmt w:val="bullet"/>
+      <w:lvlText w:val="o"/>
+      <w:lvlJc w:val="left"/>
+      <w:pPr>
+        <w:ind w:left="3600" w:hanging="360"/>
+      </w:pPr>
+      <w:rPr>
+        <w:rFonts w:ascii="Courier New" w:hAnsi="Courier New" w:cs="Courier New" w:hint="default"/>
+      </w:rPr>
+    </w:lvl>
+    <w:lvl w:ilvl="5" w:tplc="0C070005" w:tentative="1">
+      <w:start w:val="1"/>
+      <w:numFmt w:val="bullet"/>
+      <w:lvlText w:val=""/>
+      <w:lvlJc w:val="left"/>
+      <w:pPr>
+        <w:ind w:left="4320" w:hanging="360"/>
+      </w:pPr>
+      <w:rPr>
+        <w:rFonts w:ascii="Wingdings" w:hAnsi="Wingdings" w:hint="default"/>
+      </w:rPr>
+    </w:lvl>
+    <w:lvl w:ilvl="6" w:tplc="0C070001" w:tentative="1">
+      <w:start w:val="1"/>
+      <w:numFmt w:val="bullet"/>
+      <w:lvlText w:val=""/>
+      <w:lvlJc w:val="left"/>
+      <w:pPr>
+        <w:ind w:left="5040" w:hanging="360"/>
+      </w:pPr>
+      <w:rPr>
+        <w:rFonts w:ascii="Symbol" w:hAnsi="Symbol" w:hint="default"/>
+      </w:rPr>
+    </w:lvl>
+    <w:lvl w:ilvl="7" w:tplc="0C070003" w:tentative="1">
+      <w:start w:val="1"/>
+      <w:numFmt w:val="bullet"/>
+      <w:lvlText w:val="o"/>
+      <w:lvlJc w:val="left"/>
+      <w:pPr>
+        <w:ind w:left="5760" w:hanging="360"/>
+      </w:pPr>
+      <w:rPr>
+        <w:rFonts w:ascii="Courier New" w:hAnsi="Courier New" w:cs="Courier New" w:hint="default"/>
+      </w:rPr>
+    </w:lvl>
+    <w:lvl w:ilvl="8" w:tplc="0C070005" w:tentative="1">
+      <w:start w:val="1"/>
+      <w:numFmt w:val="bullet"/>
+      <w:lvlText w:val=""/>
+      <w:lvlJc w:val="left"/>
+      <w:pPr>
+        <w:ind w:left="6480" w:hanging="360"/>
+      </w:pPr>
+      <w:rPr>
+        <w:rFonts w:ascii="Wingdings" w:hAnsi="Wingdings" w:hint="default"/>
+      </w:rPr>
+    </w:lvl>
+  </w:abstractNum>
+  <w:abstractNum w:abstractNumId="1" w15:restartNumberingAfterBreak="0">
     <w:nsid w:val="325B1622"/>
     <w:multiLevelType w:val="hybridMultilevel"/>
     <w:tmpl w:val="57140ED2"/>
@@ -2214,7 +1948,7 @@
       </w:rPr>
     </w:lvl>
   </w:abstractNum>
-  <w:abstractNum w:abstractNumId="1" w15:restartNumberingAfterBreak="0">
+  <w:abstractNum w:abstractNumId="2" w15:restartNumberingAfterBreak="0">
     <w:nsid w:val="4C760316"/>
     <w:multiLevelType w:val="hybridMultilevel"/>
     <w:tmpl w:val="CDC8E8EA"/>
@@ -2326,7 +2060,119 @@
       </w:rPr>
     </w:lvl>
   </w:abstractNum>
-  <w:abstractNum w:abstractNumId="2" w15:restartNumberingAfterBreak="0">
+  <w:abstractNum w:abstractNumId="3" w15:restartNumberingAfterBreak="0">
+    <w:nsid w:val="56123FB5"/>
+    <w:multiLevelType w:val="hybridMultilevel"/>
+    <w:tmpl w:val="8FAE6BA6"/>
+    <w:lvl w:ilvl="0" w:tplc="16D0905A">
+      <w:numFmt w:val="bullet"/>
+      <w:lvlText w:val="-"/>
+      <w:lvlJc w:val="left"/>
+      <w:pPr>
+        <w:ind w:left="720" w:hanging="360"/>
+      </w:pPr>
+      <w:rPr>
+        <w:rFonts w:ascii="Calibri" w:eastAsiaTheme="minorHAnsi" w:hAnsi="Calibri" w:cs="Calibri" w:hint="default"/>
+      </w:rPr>
+    </w:lvl>
+    <w:lvl w:ilvl="1" w:tplc="0C070003" w:tentative="1">
+      <w:start w:val="1"/>
+      <w:numFmt w:val="bullet"/>
+      <w:lvlText w:val="o"/>
+      <w:lvlJc w:val="left"/>
+      <w:pPr>
+        <w:ind w:left="1440" w:hanging="360"/>
+      </w:pPr>
+      <w:rPr>
+        <w:rFonts w:ascii="Courier New" w:hAnsi="Courier New" w:cs="Courier New" w:hint="default"/>
+      </w:rPr>
+    </w:lvl>
+    <w:lvl w:ilvl="2" w:tplc="0C070005" w:tentative="1">
+      <w:start w:val="1"/>
+      <w:numFmt w:val="bullet"/>
+      <w:lvlText w:val=""/>
+      <w:lvlJc w:val="left"/>
+      <w:pPr>
+        <w:ind w:left="2160" w:hanging="360"/>
+      </w:pPr>
+      <w:rPr>
+        <w:rFonts w:ascii="Wingdings" w:hAnsi="Wingdings" w:hint="default"/>
+      </w:rPr>
+    </w:lvl>
+    <w:lvl w:ilvl="3" w:tplc="0C070001" w:tentative="1">
+      <w:start w:val="1"/>
+      <w:numFmt w:val="bullet"/>
+      <w:lvlText w:val=""/>
+      <w:lvlJc w:val="left"/>
+      <w:pPr>
+        <w:ind w:left="2880" w:hanging="360"/>
+      </w:pPr>
+      <w:rPr>
+        <w:rFonts w:ascii="Symbol" w:hAnsi="Symbol" w:hint="default"/>
+      </w:rPr>
+    </w:lvl>
+    <w:lvl w:ilvl="4" w:tplc="0C070003" w:tentative="1">
+      <w:start w:val="1"/>
+      <w:numFmt w:val="bullet"/>
+      <w:lvlText w:val="o"/>
+      <w:lvlJc w:val="left"/>
+      <w:pPr>
+        <w:ind w:left="3600" w:hanging="360"/>
+      </w:pPr>
+      <w:rPr>
+        <w:rFonts w:ascii="Courier New" w:hAnsi="Courier New" w:cs="Courier New" w:hint="default"/>
+      </w:rPr>
+    </w:lvl>
+    <w:lvl w:ilvl="5" w:tplc="0C070005" w:tentative="1">
+      <w:start w:val="1"/>
+      <w:numFmt w:val="bullet"/>
+      <w:lvlText w:val=""/>
+      <w:lvlJc w:val="left"/>
+      <w:pPr>
+        <w:ind w:left="4320" w:hanging="360"/>
+      </w:pPr>
+      <w:rPr>
+        <w:rFonts w:ascii="Wingdings" w:hAnsi="Wingdings" w:hint="default"/>
+      </w:rPr>
+    </w:lvl>
+    <w:lvl w:ilvl="6" w:tplc="0C070001" w:tentative="1">
+      <w:start w:val="1"/>
+      <w:numFmt w:val="bullet"/>
+      <w:lvlText w:val=""/>
+      <w:lvlJc w:val="left"/>
+      <w:pPr>
+        <w:ind w:left="5040" w:hanging="360"/>
+      </w:pPr>
+      <w:rPr>
+        <w:rFonts w:ascii="Symbol" w:hAnsi="Symbol" w:hint="default"/>
+      </w:rPr>
+    </w:lvl>
+    <w:lvl w:ilvl="7" w:tplc="0C070003" w:tentative="1">
+      <w:start w:val="1"/>
+      <w:numFmt w:val="bullet"/>
+      <w:lvlText w:val="o"/>
+      <w:lvlJc w:val="left"/>
+      <w:pPr>
+        <w:ind w:left="5760" w:hanging="360"/>
+      </w:pPr>
+      <w:rPr>
+        <w:rFonts w:ascii="Courier New" w:hAnsi="Courier New" w:cs="Courier New" w:hint="default"/>
+      </w:rPr>
+    </w:lvl>
+    <w:lvl w:ilvl="8" w:tplc="0C070005" w:tentative="1">
+      <w:start w:val="1"/>
+      <w:numFmt w:val="bullet"/>
+      <w:lvlText w:val=""/>
+      <w:lvlJc w:val="left"/>
+      <w:pPr>
+        <w:ind w:left="6480" w:hanging="360"/>
+      </w:pPr>
+      <w:rPr>
+        <w:rFonts w:ascii="Wingdings" w:hAnsi="Wingdings" w:hint="default"/>
+      </w:rPr>
+    </w:lvl>
+  </w:abstractNum>
+  <w:abstractNum w:abstractNumId="4" w15:restartNumberingAfterBreak="0">
     <w:nsid w:val="7CFE7096"/>
     <w:multiLevelType w:val="hybridMultilevel"/>
     <w:tmpl w:val="34D2C9C6"/>
@@ -2439,13 +2285,19 @@
     </w:lvl>
   </w:abstractNum>
   <w:num w:numId="1">
+    <w:abstractNumId w:val="2"/>
+  </w:num>
+  <w:num w:numId="2">
     <w:abstractNumId w:val="1"/>
   </w:num>
-  <w:num w:numId="2">
+  <w:num w:numId="3">
+    <w:abstractNumId w:val="4"/>
+  </w:num>
+  <w:num w:numId="4">
     <w:abstractNumId w:val="0"/>
   </w:num>
-  <w:num w:numId="3">
-    <w:abstractNumId w:val="2"/>
+  <w:num w:numId="5">
+    <w:abstractNumId w:val="3"/>
   </w:num>
 </w:numbering>
 </file>
@@ -2467,7 +2319,7 @@
       </w:pPr>
     </w:pPrDefault>
   </w:docDefaults>
-  <w:latentStyles w:defLockedState="0" w:defUIPriority="99" w:defSemiHidden="0" w:defUnhideWhenUsed="0" w:defQFormat="0" w:count="375">
+  <w:latentStyles w:defLockedState="0" w:defUIPriority="99" w:defSemiHidden="0" w:defUnhideWhenUsed="0" w:defQFormat="0" w:count="376">
     <w:lsdException w:name="Normal" w:uiPriority="0" w:qFormat="1"/>
     <w:lsdException w:name="heading 1" w:uiPriority="9" w:qFormat="1"/>
     <w:lsdException w:name="heading 2" w:semiHidden="1" w:uiPriority="9" w:unhideWhenUsed="1" w:qFormat="1"/>
@@ -2573,7 +2425,6 @@
     <w:lsdException w:name="HTML Sample" w:semiHidden="1" w:unhideWhenUsed="1"/>
     <w:lsdException w:name="HTML Typewriter" w:semiHidden="1" w:unhideWhenUsed="1"/>
     <w:lsdException w:name="HTML Variable" w:semiHidden="1" w:unhideWhenUsed="1"/>
-    <w:lsdException w:name="Normal Table" w:semiHidden="1" w:unhideWhenUsed="1"/>
     <w:lsdException w:name="annotation subject" w:semiHidden="1" w:unhideWhenUsed="1"/>
     <w:lsdException w:name="No List" w:semiHidden="1" w:unhideWhenUsed="1"/>
     <w:lsdException w:name="Outline List 1" w:semiHidden="1" w:unhideWhenUsed="1"/>
@@ -2620,10 +2471,8 @@
     <w:lsdException w:name="Table Subtle 2" w:semiHidden="1" w:unhideWhenUsed="1"/>
     <w:lsdException w:name="Table Web 1" w:semiHidden="1" w:unhideWhenUsed="1"/>
     <w:lsdException w:name="Table Web 2" w:semiHidden="1" w:unhideWhenUsed="1"/>
-    <w:lsdException w:name="Table Web 3" w:semiHidden="1" w:unhideWhenUsed="1"/>
     <w:lsdException w:name="Balloon Text" w:semiHidden="1" w:unhideWhenUsed="1"/>
     <w:lsdException w:name="Table Grid" w:uiPriority="39"/>
-    <w:lsdException w:name="Table Theme" w:semiHidden="1" w:unhideWhenUsed="1"/>
     <w:lsdException w:name="Placeholder Text" w:semiHidden="1"/>
     <w:lsdException w:name="No Spacing" w:uiPriority="1" w:qFormat="1"/>
     <w:lsdException w:name="Light Shading" w:uiPriority="60"/>
@@ -2843,6 +2692,7 @@
     <w:lsdException w:name="Smart Hyperlink" w:semiHidden="1" w:unhideWhenUsed="1"/>
     <w:lsdException w:name="Hashtag" w:semiHidden="1" w:unhideWhenUsed="1"/>
     <w:lsdException w:name="Unresolved Mention" w:semiHidden="1" w:unhideWhenUsed="1"/>
+    <w:lsdException w:name="Smart Link" w:semiHidden="1" w:unhideWhenUsed="1"/>
   </w:latentStyles>
   <w:style w:type="paragraph" w:default="1" w:styleId="Standard">
     <w:name w:val="Normal"/>

</xml_diff>

<commit_message>
added wroker and koordinator to architecture description
</commit_message>
<xml_diff>
--- a/Architecture Description.docx
+++ b/Architecture Description.docx
@@ -16,6 +16,68 @@
           <w:lang w:val="en-GB"/>
         </w:rPr>
         <w:t>Architecture Description</w:t>
+      </w:r>
+    </w:p>
+    <w:p>
+      <w:pPr>
+        <w:jc w:val="center"/>
+        <w:rPr>
+          <w:b/>
+          <w:lang w:val="en-GB"/>
+        </w:rPr>
+      </w:pPr>
+      <w:r>
+        <w:rPr>
+          <w:noProof/>
+        </w:rPr>
+        <w:drawing>
+          <wp:inline distT="0" distB="0" distL="0" distR="0" wp14:anchorId="5B876156" wp14:editId="3DE9B0B9">
+            <wp:extent cx="5760720" cy="3047365"/>
+            <wp:effectExtent l="0" t="0" r="0" b="635"/>
+            <wp:docPr id="1" name="Grafik 1"/>
+            <wp:cNvGraphicFramePr>
+              <a:graphicFrameLocks xmlns:a="http://schemas.openxmlformats.org/drawingml/2006/main" noChangeAspect="1"/>
+            </wp:cNvGraphicFramePr>
+            <a:graphic xmlns:a="http://schemas.openxmlformats.org/drawingml/2006/main">
+              <a:graphicData uri="http://schemas.openxmlformats.org/drawingml/2006/picture">
+                <pic:pic xmlns:pic="http://schemas.openxmlformats.org/drawingml/2006/picture">
+                  <pic:nvPicPr>
+                    <pic:cNvPr id="0" name="Picture 1"/>
+                    <pic:cNvPicPr>
+                      <a:picLocks noChangeAspect="1" noChangeArrowheads="1"/>
+                    </pic:cNvPicPr>
+                  </pic:nvPicPr>
+                  <pic:blipFill>
+                    <a:blip r:embed="rId5">
+                      <a:extLst>
+                        <a:ext uri="{28A0092B-C50C-407E-A947-70E740481C1C}">
+                          <a14:useLocalDpi xmlns:a14="http://schemas.microsoft.com/office/drawing/2010/main" val="0"/>
+                        </a:ext>
+                      </a:extLst>
+                    </a:blip>
+                    <a:srcRect/>
+                    <a:stretch>
+                      <a:fillRect/>
+                    </a:stretch>
+                  </pic:blipFill>
+                  <pic:spPr bwMode="auto">
+                    <a:xfrm>
+                      <a:off x="0" y="0"/>
+                      <a:ext cx="5760720" cy="3047365"/>
+                    </a:xfrm>
+                    <a:prstGeom prst="rect">
+                      <a:avLst/>
+                    </a:prstGeom>
+                    <a:noFill/>
+                    <a:ln>
+                      <a:noFill/>
+                    </a:ln>
+                  </pic:spPr>
+                </pic:pic>
+              </a:graphicData>
+            </a:graphic>
+          </wp:inline>
+        </w:drawing>
       </w:r>
     </w:p>
     <w:p>
@@ -354,6 +416,7 @@
           <w:i/>
           <w:lang w:val="en-GB"/>
         </w:rPr>
+        <w:lastRenderedPageBreak/>
         <w:t xml:space="preserve">            FunctionName: "authUser",</w:t>
       </w:r>
     </w:p>
@@ -667,596 +730,596 @@
           <w:u w:val="single"/>
           <w:lang w:val="en-GB"/>
         </w:rPr>
+        <w:t xml:space="preserve">Params: </w:t>
+      </w:r>
+      <w:r>
+        <w:rPr>
+          <w:lang w:val="en-GB"/>
+        </w:rPr>
+        <w:t xml:space="preserve">username, file(file.txt), wordCount (optional = 0), </w:t>
+      </w:r>
+      <w:proofErr w:type="gramStart"/>
+      <w:r>
+        <w:rPr>
+          <w:lang w:val="en-GB"/>
+        </w:rPr>
+        <w:t>content(</w:t>
+      </w:r>
+      <w:proofErr w:type="gramEnd"/>
+      <w:r>
+        <w:rPr>
+          <w:lang w:val="en-GB"/>
+        </w:rPr>
+        <w:t>file content</w:t>
+      </w:r>
+      <w:r>
+        <w:rPr>
+          <w:lang w:val="en-GB"/>
+        </w:rPr>
+        <w:t>, optional = undefined</w:t>
+      </w:r>
+      <w:r>
+        <w:rPr>
+          <w:lang w:val="en-GB"/>
+        </w:rPr>
+        <w:t>)</w:t>
+      </w:r>
+      <w:r>
+        <w:rPr>
+          <w:lang w:val="en-GB"/>
+        </w:rPr>
+        <w:t>, finish (optional = false)</w:t>
+      </w:r>
+    </w:p>
+    <w:p>
+      <w:pPr>
+        <w:spacing w:after="40"/>
+        <w:rPr>
+          <w:lang w:val="en-GB"/>
+        </w:rPr>
+      </w:pPr>
+      <w:r>
+        <w:rPr>
+          <w:u w:val="single"/>
+          <w:lang w:val="en-GB"/>
+        </w:rPr>
+        <w:t>Response on Success:</w:t>
+      </w:r>
+      <w:r>
+        <w:rPr>
+          <w:lang w:val="en-GB"/>
+        </w:rPr>
+        <w:t xml:space="preserve"> 200</w:t>
+      </w:r>
+    </w:p>
+    <w:p>
+      <w:pPr>
+        <w:spacing w:after="40"/>
+        <w:rPr>
+          <w:lang w:val="en-GB"/>
+        </w:rPr>
+      </w:pPr>
+      <w:r>
+        <w:rPr>
+          <w:u w:val="single"/>
+          <w:lang w:val="en-GB"/>
+        </w:rPr>
+        <w:t>Response on Failure:</w:t>
+      </w:r>
+      <w:r>
+        <w:rPr>
+          <w:lang w:val="en-GB"/>
+        </w:rPr>
+        <w:t xml:space="preserve"> 500 (Error while query), 400 (Params not set)</w:t>
+      </w:r>
+    </w:p>
+    <w:p>
+      <w:pPr>
+        <w:spacing w:after="40"/>
+        <w:rPr>
+          <w:lang w:val="en-GB"/>
+        </w:rPr>
+      </w:pPr>
+      <w:r>
+        <w:rPr>
+          <w:u w:val="single"/>
+          <w:lang w:val="en-GB"/>
+        </w:rPr>
+        <w:t>Response Body</w:t>
+      </w:r>
+      <w:r>
+        <w:rPr>
+          <w:lang w:val="en-GB"/>
+        </w:rPr>
+        <w:t xml:space="preserve">: </w:t>
+      </w:r>
+      <w:r>
+        <w:rPr>
+          <w:lang w:val="en-GB"/>
+        </w:rPr>
+        <w:t>Error Code or All Clear</w:t>
+      </w:r>
+    </w:p>
+    <w:p>
+      <w:pPr>
+        <w:spacing w:after="40"/>
+        <w:rPr>
+          <w:lang w:val="en-GB"/>
+        </w:rPr>
+      </w:pPr>
+      <w:r>
+        <w:rPr>
+          <w:u w:val="single"/>
+          <w:lang w:val="en-GB"/>
+        </w:rPr>
+        <w:t>Description:</w:t>
+      </w:r>
+      <w:r>
+        <w:rPr>
+          <w:lang w:val="en-GB"/>
+        </w:rPr>
+        <w:t xml:space="preserve"> </w:t>
+      </w:r>
+      <w:r>
+        <w:rPr>
+          <w:lang w:val="en-GB"/>
+        </w:rPr>
+        <w:t xml:space="preserve">Takes the filename and filecontent from a user. If the file doesn’t exist from the </w:t>
+      </w:r>
+      <w:proofErr w:type="gramStart"/>
+      <w:r>
+        <w:rPr>
+          <w:lang w:val="en-GB"/>
+        </w:rPr>
+        <w:t>user</w:t>
+      </w:r>
+      <w:proofErr w:type="gramEnd"/>
+      <w:r>
+        <w:rPr>
+          <w:lang w:val="en-GB"/>
+        </w:rPr>
+        <w:t xml:space="preserve"> it saves a new map entry for the user and sets the wordcount to it. </w:t>
+      </w:r>
+      <w:proofErr w:type="gramStart"/>
+      <w:r>
+        <w:rPr>
+          <w:lang w:val="en-GB"/>
+        </w:rPr>
+        <w:t>Furthermore</w:t>
+      </w:r>
+      <w:proofErr w:type="gramEnd"/>
+      <w:r>
+        <w:rPr>
+          <w:lang w:val="en-GB"/>
+        </w:rPr>
+        <w:t xml:space="preserve"> the content is saved into a s3 bucket with the name user-text-files. Filename in Buckets is always username_filename. If the file </w:t>
+      </w:r>
+      <w:proofErr w:type="gramStart"/>
+      <w:r>
+        <w:rPr>
+          <w:lang w:val="en-GB"/>
+        </w:rPr>
+        <w:t>exists</w:t>
+      </w:r>
+      <w:proofErr w:type="gramEnd"/>
+      <w:r>
+        <w:rPr>
+          <w:lang w:val="en-GB"/>
+        </w:rPr>
+        <w:t xml:space="preserve"> it gets overwritten.</w:t>
+      </w:r>
+    </w:p>
+    <w:p>
+      <w:pPr>
+        <w:spacing w:after="40"/>
+        <w:rPr>
+          <w:lang w:val="en-GB"/>
+        </w:rPr>
+      </w:pPr>
+    </w:p>
+    <w:p>
+      <w:pPr>
+        <w:spacing w:after="40"/>
+        <w:rPr>
+          <w:lang w:val="en-GB"/>
+        </w:rPr>
+      </w:pPr>
+      <w:r>
+        <w:rPr>
+          <w:u w:val="single"/>
+          <w:lang w:val="en-GB"/>
+        </w:rPr>
+        <w:t>Method:</w:t>
+      </w:r>
+      <w:r>
+        <w:rPr>
+          <w:lang w:val="en-GB"/>
+        </w:rPr>
+        <w:t xml:space="preserve"> getFiles</w:t>
+      </w:r>
+    </w:p>
+    <w:p>
+      <w:pPr>
+        <w:spacing w:after="40"/>
+        <w:rPr>
+          <w:lang w:val="en-GB"/>
+        </w:rPr>
+      </w:pPr>
+      <w:r>
+        <w:rPr>
+          <w:u w:val="single"/>
+          <w:lang w:val="en-GB"/>
+        </w:rPr>
+        <w:t>Params:</w:t>
+      </w:r>
+      <w:r>
+        <w:rPr>
+          <w:lang w:val="en-GB"/>
+        </w:rPr>
+        <w:t xml:space="preserve"> username</w:t>
+      </w:r>
+    </w:p>
+    <w:p>
+      <w:pPr>
+        <w:spacing w:after="40"/>
+        <w:rPr>
+          <w:lang w:val="en-GB"/>
+        </w:rPr>
+      </w:pPr>
+      <w:r>
+        <w:rPr>
+          <w:u w:val="single"/>
+          <w:lang w:val="en-GB"/>
+        </w:rPr>
+        <w:t>Response on Success</w:t>
+      </w:r>
+      <w:r>
+        <w:rPr>
+          <w:lang w:val="en-GB"/>
+        </w:rPr>
+        <w:t>: 200</w:t>
+      </w:r>
+    </w:p>
+    <w:p>
+      <w:pPr>
+        <w:spacing w:after="40"/>
+        <w:rPr>
+          <w:lang w:val="en-GB"/>
+        </w:rPr>
+      </w:pPr>
+      <w:r>
+        <w:rPr>
+          <w:u w:val="single"/>
+          <w:lang w:val="en-GB"/>
+        </w:rPr>
+        <w:t>Response on Failure:</w:t>
+      </w:r>
+      <w:r>
+        <w:rPr>
+          <w:lang w:val="en-GB"/>
+        </w:rPr>
+        <w:t xml:space="preserve"> 500 (Error while query), 400 (Params not set)</w:t>
+      </w:r>
+    </w:p>
+    <w:p>
+      <w:pPr>
+        <w:spacing w:after="40"/>
+        <w:rPr>
+          <w:lang w:val="en-GB"/>
+        </w:rPr>
+      </w:pPr>
+      <w:r>
+        <w:rPr>
+          <w:u w:val="single"/>
+          <w:lang w:val="en-GB"/>
+        </w:rPr>
+        <w:t>Response Body</w:t>
+      </w:r>
+      <w:r>
+        <w:rPr>
+          <w:lang w:val="en-GB"/>
+        </w:rPr>
+        <w:t>: DynamoDb Data Items as a nested JSON Object with the calculated file features. They key of each object is the name of the file</w:t>
+      </w:r>
+    </w:p>
+    <w:p>
+      <w:pPr>
+        <w:spacing w:after="40"/>
+        <w:rPr>
+          <w:lang w:val="en-GB"/>
+        </w:rPr>
+      </w:pPr>
+      <w:r>
+        <w:rPr>
+          <w:u w:val="single"/>
+          <w:lang w:val="en-GB"/>
+        </w:rPr>
+        <w:t>Description:</w:t>
+      </w:r>
+      <w:r>
+        <w:rPr>
+          <w:lang w:val="en-GB"/>
+        </w:rPr>
+        <w:t xml:space="preserve"> Querys the DynamoDb for all Userfile </w:t>
+      </w:r>
+    </w:p>
+    <w:p>
+      <w:pPr>
+        <w:spacing w:after="40"/>
+        <w:rPr>
+          <w:lang w:val="en-GB"/>
+        </w:rPr>
+      </w:pPr>
+    </w:p>
+    <w:p>
+      <w:pPr>
+        <w:spacing w:after="40"/>
+        <w:rPr>
+          <w:u w:val="single"/>
+          <w:lang w:val="en-GB"/>
+        </w:rPr>
+      </w:pPr>
+    </w:p>
+    <w:p>
+      <w:pPr>
+        <w:spacing w:after="40"/>
+        <w:rPr>
+          <w:lang w:val="en-GB"/>
+        </w:rPr>
+      </w:pPr>
+      <w:r>
+        <w:rPr>
+          <w:u w:val="single"/>
+          <w:lang w:val="en-GB"/>
+        </w:rPr>
+        <w:t>Method:</w:t>
+      </w:r>
+      <w:r>
+        <w:rPr>
+          <w:lang w:val="en-GB"/>
+        </w:rPr>
+        <w:t xml:space="preserve"> </w:t>
+      </w:r>
+      <w:r>
+        <w:rPr>
+          <w:lang w:val="en-GB"/>
+        </w:rPr>
+        <w:t>getFileByFileName</w:t>
+      </w:r>
+    </w:p>
+    <w:p>
+      <w:pPr>
+        <w:spacing w:after="40"/>
+        <w:rPr>
+          <w:lang w:val="en-GB"/>
+        </w:rPr>
+      </w:pPr>
+      <w:r>
+        <w:rPr>
+          <w:u w:val="single"/>
+          <w:lang w:val="en-GB"/>
+        </w:rPr>
+        <w:t xml:space="preserve">Params: </w:t>
+      </w:r>
+      <w:r>
+        <w:rPr>
+          <w:lang w:val="en-GB"/>
+        </w:rPr>
+        <w:t>username, file</w:t>
+      </w:r>
+    </w:p>
+    <w:p>
+      <w:pPr>
+        <w:spacing w:after="40"/>
+        <w:rPr>
+          <w:lang w:val="en-GB"/>
+        </w:rPr>
+      </w:pPr>
+      <w:r>
+        <w:rPr>
+          <w:u w:val="single"/>
+          <w:lang w:val="en-GB"/>
+        </w:rPr>
+        <w:t>Response</w:t>
+      </w:r>
+      <w:r>
+        <w:rPr>
+          <w:u w:val="single"/>
+          <w:lang w:val="en-GB"/>
+        </w:rPr>
+        <w:t>:</w:t>
+      </w:r>
+      <w:r>
+        <w:rPr>
+          <w:lang w:val="en-GB"/>
+        </w:rPr>
+        <w:t xml:space="preserve"> on Success: </w:t>
+      </w:r>
+      <w:r>
+        <w:rPr>
+          <w:lang w:val="en-GB"/>
+        </w:rPr>
+        <w:t>200</w:t>
+      </w:r>
+    </w:p>
+    <w:p>
+      <w:pPr>
+        <w:spacing w:after="40"/>
+        <w:rPr>
+          <w:lang w:val="en-GB"/>
+        </w:rPr>
+      </w:pPr>
+      <w:r>
+        <w:rPr>
+          <w:u w:val="single"/>
+          <w:lang w:val="en-GB"/>
+        </w:rPr>
+        <w:t>Response on Failure:</w:t>
+      </w:r>
+      <w:r>
+        <w:rPr>
+          <w:lang w:val="en-GB"/>
+        </w:rPr>
+        <w:t xml:space="preserve"> </w:t>
+      </w:r>
+      <w:r>
+        <w:rPr>
+          <w:lang w:val="en-GB"/>
+        </w:rPr>
+        <w:t>500 (Query Failure)</w:t>
+      </w:r>
+      <w:r>
+        <w:rPr>
+          <w:lang w:val="en-GB"/>
+        </w:rPr>
+        <w:t>, 400 (Wrong parameters)</w:t>
+      </w:r>
+    </w:p>
+    <w:p>
+      <w:pPr>
+        <w:spacing w:after="40"/>
+        <w:rPr>
+          <w:lang w:val="en-GB"/>
+        </w:rPr>
+      </w:pPr>
+      <w:r>
+        <w:rPr>
+          <w:u w:val="single"/>
+          <w:lang w:val="en-GB"/>
+        </w:rPr>
+        <w:t>Response Body</w:t>
+      </w:r>
+      <w:r>
+        <w:rPr>
+          <w:lang w:val="en-GB"/>
+        </w:rPr>
+        <w:t xml:space="preserve">: </w:t>
+      </w:r>
+      <w:r>
+        <w:rPr>
+          <w:lang w:val="en-GB"/>
+        </w:rPr>
+        <w:t>Json with Data Buffer of the files content</w:t>
+      </w:r>
+    </w:p>
+    <w:p>
+      <w:pPr>
+        <w:spacing w:after="40"/>
+        <w:rPr>
+          <w:lang w:val="en-GB"/>
+        </w:rPr>
+      </w:pPr>
+      <w:r>
+        <w:rPr>
+          <w:u w:val="single"/>
+          <w:lang w:val="en-GB"/>
+        </w:rPr>
+        <w:t>Description:</w:t>
+      </w:r>
+      <w:r>
+        <w:rPr>
+          <w:lang w:val="en-GB"/>
+        </w:rPr>
+        <w:t xml:space="preserve"> </w:t>
+      </w:r>
+      <w:r>
+        <w:rPr>
+          <w:lang w:val="en-GB"/>
+        </w:rPr>
+        <w:t>Returns a Data Buffer from requested File.</w:t>
+      </w:r>
+    </w:p>
+    <w:p>
+      <w:pPr>
+        <w:spacing w:after="0"/>
+        <w:rPr>
+          <w:lang w:val="en-GB"/>
+        </w:rPr>
+      </w:pPr>
+    </w:p>
+    <w:p>
+      <w:pPr>
+        <w:spacing w:after="40"/>
+        <w:rPr>
+          <w:lang w:val="en-GB"/>
+        </w:rPr>
+      </w:pPr>
+      <w:r>
+        <w:rPr>
+          <w:u w:val="single"/>
+          <w:lang w:val="en-GB"/>
+        </w:rPr>
+        <w:t>Method:</w:t>
+      </w:r>
+      <w:r>
+        <w:rPr>
+          <w:lang w:val="en-GB"/>
+        </w:rPr>
+        <w:t xml:space="preserve"> getFileCalcData</w:t>
+      </w:r>
+    </w:p>
+    <w:p>
+      <w:pPr>
+        <w:spacing w:after="40"/>
+        <w:rPr>
+          <w:lang w:val="en-GB"/>
+        </w:rPr>
+      </w:pPr>
+      <w:r>
+        <w:rPr>
+          <w:u w:val="single"/>
+          <w:lang w:val="en-GB"/>
+        </w:rPr>
+        <w:t xml:space="preserve">Params: </w:t>
+      </w:r>
+      <w:r>
+        <w:rPr>
+          <w:lang w:val="en-GB"/>
+        </w:rPr>
+        <w:t>username, file</w:t>
+      </w:r>
+    </w:p>
+    <w:p>
+      <w:pPr>
+        <w:spacing w:after="40"/>
+        <w:rPr>
+          <w:lang w:val="en-GB"/>
+        </w:rPr>
+      </w:pPr>
+      <w:r>
+        <w:rPr>
+          <w:u w:val="single"/>
+          <w:lang w:val="en-GB"/>
+        </w:rPr>
+        <w:t>Response</w:t>
+      </w:r>
+      <w:r>
+        <w:rPr>
+          <w:u w:val="single"/>
+          <w:lang w:val="en-GB"/>
+        </w:rPr>
+        <w:t>:</w:t>
+      </w:r>
+      <w:r>
+        <w:rPr>
+          <w:lang w:val="en-GB"/>
+        </w:rPr>
+        <w:t xml:space="preserve"> on Success: 200</w:t>
+      </w:r>
+    </w:p>
+    <w:p>
+      <w:pPr>
+        <w:spacing w:after="40"/>
+        <w:rPr>
+          <w:lang w:val="en-GB"/>
+        </w:rPr>
+      </w:pPr>
+      <w:r>
+        <w:rPr>
+          <w:u w:val="single"/>
+          <w:lang w:val="en-GB"/>
+        </w:rPr>
         <w:lastRenderedPageBreak/>
-        <w:t xml:space="preserve">Params: </w:t>
-      </w:r>
-      <w:r>
-        <w:rPr>
-          <w:lang w:val="en-GB"/>
-        </w:rPr>
-        <w:t xml:space="preserve">username, file(file.txt), wordCount (optional = 0), </w:t>
-      </w:r>
-      <w:proofErr w:type="gramStart"/>
-      <w:r>
-        <w:rPr>
-          <w:lang w:val="en-GB"/>
-        </w:rPr>
-        <w:t>content(</w:t>
-      </w:r>
-      <w:proofErr w:type="gramEnd"/>
-      <w:r>
-        <w:rPr>
-          <w:lang w:val="en-GB"/>
-        </w:rPr>
-        <w:t>file content</w:t>
-      </w:r>
-      <w:r>
-        <w:rPr>
-          <w:lang w:val="en-GB"/>
-        </w:rPr>
-        <w:t>, optional = undefined</w:t>
-      </w:r>
-      <w:r>
-        <w:rPr>
-          <w:lang w:val="en-GB"/>
-        </w:rPr>
-        <w:t>)</w:t>
-      </w:r>
-      <w:r>
-        <w:rPr>
-          <w:lang w:val="en-GB"/>
-        </w:rPr>
-        <w:t>, finish (optional = false)</w:t>
-      </w:r>
-    </w:p>
-    <w:p>
-      <w:pPr>
-        <w:spacing w:after="40"/>
-        <w:rPr>
-          <w:lang w:val="en-GB"/>
-        </w:rPr>
-      </w:pPr>
-      <w:r>
-        <w:rPr>
-          <w:u w:val="single"/>
-          <w:lang w:val="en-GB"/>
-        </w:rPr>
-        <w:t>Response on Success:</w:t>
-      </w:r>
-      <w:r>
-        <w:rPr>
-          <w:lang w:val="en-GB"/>
-        </w:rPr>
-        <w:t xml:space="preserve"> 200</w:t>
-      </w:r>
-    </w:p>
-    <w:p>
-      <w:pPr>
-        <w:spacing w:after="40"/>
-        <w:rPr>
-          <w:lang w:val="en-GB"/>
-        </w:rPr>
-      </w:pPr>
-      <w:r>
-        <w:rPr>
-          <w:u w:val="single"/>
-          <w:lang w:val="en-GB"/>
-        </w:rPr>
-        <w:t>Response on Failure:</w:t>
-      </w:r>
-      <w:r>
-        <w:rPr>
-          <w:lang w:val="en-GB"/>
-        </w:rPr>
-        <w:t xml:space="preserve"> 500 (Error while query), 400 (Params not set)</w:t>
-      </w:r>
-    </w:p>
-    <w:p>
-      <w:pPr>
-        <w:spacing w:after="40"/>
-        <w:rPr>
-          <w:lang w:val="en-GB"/>
-        </w:rPr>
-      </w:pPr>
-      <w:r>
-        <w:rPr>
-          <w:u w:val="single"/>
-          <w:lang w:val="en-GB"/>
-        </w:rPr>
-        <w:t>Response Body</w:t>
-      </w:r>
-      <w:r>
-        <w:rPr>
-          <w:lang w:val="en-GB"/>
-        </w:rPr>
-        <w:t xml:space="preserve">: </w:t>
-      </w:r>
-      <w:r>
-        <w:rPr>
-          <w:lang w:val="en-GB"/>
-        </w:rPr>
-        <w:t>Error Code or All Clear</w:t>
-      </w:r>
-    </w:p>
-    <w:p>
-      <w:pPr>
-        <w:spacing w:after="40"/>
-        <w:rPr>
-          <w:lang w:val="en-GB"/>
-        </w:rPr>
-      </w:pPr>
-      <w:r>
-        <w:rPr>
-          <w:u w:val="single"/>
-          <w:lang w:val="en-GB"/>
-        </w:rPr>
-        <w:t>Description:</w:t>
-      </w:r>
-      <w:r>
-        <w:rPr>
-          <w:lang w:val="en-GB"/>
-        </w:rPr>
-        <w:t xml:space="preserve"> </w:t>
-      </w:r>
-      <w:r>
-        <w:rPr>
-          <w:lang w:val="en-GB"/>
-        </w:rPr>
-        <w:t xml:space="preserve">Takes the filename and filecontent from a user. If the file doesn’t exist from the </w:t>
-      </w:r>
-      <w:proofErr w:type="gramStart"/>
-      <w:r>
-        <w:rPr>
-          <w:lang w:val="en-GB"/>
-        </w:rPr>
-        <w:t>user</w:t>
-      </w:r>
-      <w:proofErr w:type="gramEnd"/>
-      <w:r>
-        <w:rPr>
-          <w:lang w:val="en-GB"/>
-        </w:rPr>
-        <w:t xml:space="preserve"> it saves a new map entry for the user and sets the wordcount to it. </w:t>
-      </w:r>
-      <w:proofErr w:type="gramStart"/>
-      <w:r>
-        <w:rPr>
-          <w:lang w:val="en-GB"/>
-        </w:rPr>
-        <w:t>Furthermore</w:t>
-      </w:r>
-      <w:proofErr w:type="gramEnd"/>
-      <w:r>
-        <w:rPr>
-          <w:lang w:val="en-GB"/>
-        </w:rPr>
-        <w:t xml:space="preserve"> the content is saved into a s3 bucket with the name user-text-files. Filename in Buckets is always username_filename. If the file </w:t>
-      </w:r>
-      <w:proofErr w:type="gramStart"/>
-      <w:r>
-        <w:rPr>
-          <w:lang w:val="en-GB"/>
-        </w:rPr>
-        <w:t>exists</w:t>
-      </w:r>
-      <w:proofErr w:type="gramEnd"/>
-      <w:r>
-        <w:rPr>
-          <w:lang w:val="en-GB"/>
-        </w:rPr>
-        <w:t xml:space="preserve"> it gets overwritten.</w:t>
-      </w:r>
-    </w:p>
-    <w:p>
-      <w:pPr>
-        <w:spacing w:after="40"/>
-        <w:rPr>
-          <w:lang w:val="en-GB"/>
-        </w:rPr>
-      </w:pPr>
-    </w:p>
-    <w:p>
-      <w:pPr>
-        <w:spacing w:after="40"/>
-        <w:rPr>
-          <w:lang w:val="en-GB"/>
-        </w:rPr>
-      </w:pPr>
-      <w:r>
-        <w:rPr>
-          <w:u w:val="single"/>
-          <w:lang w:val="en-GB"/>
-        </w:rPr>
-        <w:t>Method:</w:t>
-      </w:r>
-      <w:r>
-        <w:rPr>
-          <w:lang w:val="en-GB"/>
-        </w:rPr>
-        <w:t xml:space="preserve"> getFiles</w:t>
-      </w:r>
-    </w:p>
-    <w:p>
-      <w:pPr>
-        <w:spacing w:after="40"/>
-        <w:rPr>
-          <w:lang w:val="en-GB"/>
-        </w:rPr>
-      </w:pPr>
-      <w:r>
-        <w:rPr>
-          <w:u w:val="single"/>
-          <w:lang w:val="en-GB"/>
-        </w:rPr>
-        <w:t>Params:</w:t>
-      </w:r>
-      <w:r>
-        <w:rPr>
-          <w:lang w:val="en-GB"/>
-        </w:rPr>
-        <w:t xml:space="preserve"> username</w:t>
-      </w:r>
-    </w:p>
-    <w:p>
-      <w:pPr>
-        <w:spacing w:after="40"/>
-        <w:rPr>
-          <w:lang w:val="en-GB"/>
-        </w:rPr>
-      </w:pPr>
-      <w:r>
-        <w:rPr>
-          <w:u w:val="single"/>
-          <w:lang w:val="en-GB"/>
-        </w:rPr>
-        <w:t>Response on Success</w:t>
-      </w:r>
-      <w:r>
-        <w:rPr>
-          <w:lang w:val="en-GB"/>
-        </w:rPr>
-        <w:t>: 200</w:t>
-      </w:r>
-    </w:p>
-    <w:p>
-      <w:pPr>
-        <w:spacing w:after="40"/>
-        <w:rPr>
-          <w:lang w:val="en-GB"/>
-        </w:rPr>
-      </w:pPr>
-      <w:r>
-        <w:rPr>
-          <w:u w:val="single"/>
-          <w:lang w:val="en-GB"/>
-        </w:rPr>
-        <w:t>Response on Failure:</w:t>
-      </w:r>
-      <w:r>
-        <w:rPr>
-          <w:lang w:val="en-GB"/>
-        </w:rPr>
-        <w:t xml:space="preserve"> 500 (Error while query), 400 (Params not set)</w:t>
-      </w:r>
-    </w:p>
-    <w:p>
-      <w:pPr>
-        <w:spacing w:after="40"/>
-        <w:rPr>
-          <w:lang w:val="en-GB"/>
-        </w:rPr>
-      </w:pPr>
-      <w:r>
-        <w:rPr>
-          <w:u w:val="single"/>
-          <w:lang w:val="en-GB"/>
-        </w:rPr>
-        <w:t>Response Body</w:t>
-      </w:r>
-      <w:r>
-        <w:rPr>
-          <w:lang w:val="en-GB"/>
-        </w:rPr>
-        <w:t>: DynamoDb Data Items as a nested JSON Object with the calculated file features. They key of each object is the name of the file</w:t>
-      </w:r>
-    </w:p>
-    <w:p>
-      <w:pPr>
-        <w:spacing w:after="40"/>
-        <w:rPr>
-          <w:lang w:val="en-GB"/>
-        </w:rPr>
-      </w:pPr>
-      <w:r>
-        <w:rPr>
-          <w:u w:val="single"/>
-          <w:lang w:val="en-GB"/>
-        </w:rPr>
-        <w:t>Description:</w:t>
-      </w:r>
-      <w:r>
-        <w:rPr>
-          <w:lang w:val="en-GB"/>
-        </w:rPr>
-        <w:t xml:space="preserve"> Querys the DynamoDb for all Userfile </w:t>
-      </w:r>
-    </w:p>
-    <w:p>
-      <w:pPr>
-        <w:spacing w:after="40"/>
-        <w:rPr>
-          <w:lang w:val="en-GB"/>
-        </w:rPr>
-      </w:pPr>
-    </w:p>
-    <w:p>
-      <w:pPr>
-        <w:spacing w:after="40"/>
-        <w:rPr>
-          <w:u w:val="single"/>
-          <w:lang w:val="en-GB"/>
-        </w:rPr>
-      </w:pPr>
-    </w:p>
-    <w:p>
-      <w:pPr>
-        <w:spacing w:after="40"/>
-        <w:rPr>
-          <w:lang w:val="en-GB"/>
-        </w:rPr>
-      </w:pPr>
-      <w:r>
-        <w:rPr>
-          <w:u w:val="single"/>
-          <w:lang w:val="en-GB"/>
-        </w:rPr>
-        <w:t>Method:</w:t>
-      </w:r>
-      <w:r>
-        <w:rPr>
-          <w:lang w:val="en-GB"/>
-        </w:rPr>
-        <w:t xml:space="preserve"> </w:t>
-      </w:r>
-      <w:r>
-        <w:rPr>
-          <w:lang w:val="en-GB"/>
-        </w:rPr>
-        <w:t>getFileByFileName</w:t>
-      </w:r>
-    </w:p>
-    <w:p>
-      <w:pPr>
-        <w:spacing w:after="40"/>
-        <w:rPr>
-          <w:lang w:val="en-GB"/>
-        </w:rPr>
-      </w:pPr>
-      <w:r>
-        <w:rPr>
-          <w:u w:val="single"/>
-          <w:lang w:val="en-GB"/>
-        </w:rPr>
-        <w:t xml:space="preserve">Params: </w:t>
-      </w:r>
-      <w:r>
-        <w:rPr>
-          <w:lang w:val="en-GB"/>
-        </w:rPr>
-        <w:t>username, file</w:t>
-      </w:r>
-    </w:p>
-    <w:p>
-      <w:pPr>
-        <w:spacing w:after="40"/>
-        <w:rPr>
-          <w:lang w:val="en-GB"/>
-        </w:rPr>
-      </w:pPr>
-      <w:r>
-        <w:rPr>
-          <w:u w:val="single"/>
-          <w:lang w:val="en-GB"/>
-        </w:rPr>
-        <w:t>Response</w:t>
-      </w:r>
-      <w:r>
-        <w:rPr>
-          <w:u w:val="single"/>
-          <w:lang w:val="en-GB"/>
-        </w:rPr>
-        <w:t>:</w:t>
-      </w:r>
-      <w:r>
-        <w:rPr>
-          <w:lang w:val="en-GB"/>
-        </w:rPr>
-        <w:t xml:space="preserve"> on Success: </w:t>
-      </w:r>
-      <w:r>
-        <w:rPr>
-          <w:lang w:val="en-GB"/>
-        </w:rPr>
-        <w:t>200</w:t>
-      </w:r>
-    </w:p>
-    <w:p>
-      <w:pPr>
-        <w:spacing w:after="40"/>
-        <w:rPr>
-          <w:lang w:val="en-GB"/>
-        </w:rPr>
-      </w:pPr>
-      <w:r>
-        <w:rPr>
-          <w:u w:val="single"/>
-          <w:lang w:val="en-GB"/>
-        </w:rPr>
-        <w:t>Response on Failure:</w:t>
-      </w:r>
-      <w:r>
-        <w:rPr>
-          <w:lang w:val="en-GB"/>
-        </w:rPr>
-        <w:t xml:space="preserve"> </w:t>
-      </w:r>
-      <w:r>
-        <w:rPr>
-          <w:lang w:val="en-GB"/>
-        </w:rPr>
-        <w:t>500 (Query Failure)</w:t>
-      </w:r>
-      <w:r>
-        <w:rPr>
-          <w:lang w:val="en-GB"/>
-        </w:rPr>
-        <w:t>, 400 (Wrong parameters)</w:t>
-      </w:r>
-    </w:p>
-    <w:p>
-      <w:pPr>
-        <w:spacing w:after="40"/>
-        <w:rPr>
-          <w:lang w:val="en-GB"/>
-        </w:rPr>
-      </w:pPr>
-      <w:r>
-        <w:rPr>
-          <w:u w:val="single"/>
-          <w:lang w:val="en-GB"/>
-        </w:rPr>
-        <w:t>Response Body</w:t>
-      </w:r>
-      <w:r>
-        <w:rPr>
-          <w:lang w:val="en-GB"/>
-        </w:rPr>
-        <w:t xml:space="preserve">: </w:t>
-      </w:r>
-      <w:r>
-        <w:rPr>
-          <w:lang w:val="en-GB"/>
-        </w:rPr>
-        <w:t>Json with Data Buffer of the files content</w:t>
-      </w:r>
-    </w:p>
-    <w:p>
-      <w:pPr>
-        <w:spacing w:after="40"/>
-        <w:rPr>
-          <w:lang w:val="en-GB"/>
-        </w:rPr>
-      </w:pPr>
-      <w:r>
-        <w:rPr>
-          <w:u w:val="single"/>
-          <w:lang w:val="en-GB"/>
-        </w:rPr>
-        <w:t>Description:</w:t>
-      </w:r>
-      <w:r>
-        <w:rPr>
-          <w:lang w:val="en-GB"/>
-        </w:rPr>
-        <w:t xml:space="preserve"> </w:t>
-      </w:r>
-      <w:r>
-        <w:rPr>
-          <w:lang w:val="en-GB"/>
-        </w:rPr>
-        <w:t>Returns a Data Buffer from requested File.</w:t>
-      </w:r>
-    </w:p>
-    <w:p>
-      <w:pPr>
-        <w:spacing w:after="0"/>
-        <w:rPr>
-          <w:lang w:val="en-GB"/>
-        </w:rPr>
-      </w:pPr>
-    </w:p>
-    <w:p>
-      <w:pPr>
-        <w:spacing w:after="40"/>
-        <w:rPr>
-          <w:lang w:val="en-GB"/>
-        </w:rPr>
-      </w:pPr>
-      <w:r>
-        <w:rPr>
-          <w:u w:val="single"/>
-          <w:lang w:val="en-GB"/>
-        </w:rPr>
-        <w:t>Method:</w:t>
-      </w:r>
-      <w:r>
-        <w:rPr>
-          <w:lang w:val="en-GB"/>
-        </w:rPr>
-        <w:t xml:space="preserve"> getFileCalcData</w:t>
-      </w:r>
-    </w:p>
-    <w:p>
-      <w:pPr>
-        <w:spacing w:after="40"/>
-        <w:rPr>
-          <w:lang w:val="en-GB"/>
-        </w:rPr>
-      </w:pPr>
-      <w:r>
-        <w:rPr>
-          <w:u w:val="single"/>
-          <w:lang w:val="en-GB"/>
-        </w:rPr>
-        <w:t xml:space="preserve">Params: </w:t>
-      </w:r>
-      <w:r>
-        <w:rPr>
-          <w:lang w:val="en-GB"/>
-        </w:rPr>
-        <w:t>username, file</w:t>
-      </w:r>
-    </w:p>
-    <w:p>
-      <w:pPr>
-        <w:spacing w:after="40"/>
-        <w:rPr>
-          <w:lang w:val="en-GB"/>
-        </w:rPr>
-      </w:pPr>
-      <w:r>
-        <w:rPr>
-          <w:u w:val="single"/>
-          <w:lang w:val="en-GB"/>
-        </w:rPr>
-        <w:t>Response</w:t>
-      </w:r>
-      <w:r>
-        <w:rPr>
-          <w:u w:val="single"/>
-          <w:lang w:val="en-GB"/>
-        </w:rPr>
-        <w:t>:</w:t>
-      </w:r>
-      <w:r>
-        <w:rPr>
-          <w:lang w:val="en-GB"/>
-        </w:rPr>
-        <w:t xml:space="preserve"> on Success: 200</w:t>
-      </w:r>
-    </w:p>
-    <w:p>
-      <w:pPr>
-        <w:spacing w:after="40"/>
-        <w:rPr>
-          <w:lang w:val="en-GB"/>
-        </w:rPr>
-      </w:pPr>
-      <w:r>
-        <w:rPr>
-          <w:u w:val="single"/>
-          <w:lang w:val="en-GB"/>
-        </w:rPr>
         <w:t>Response on Failure:</w:t>
       </w:r>
       <w:r>
@@ -1481,6 +1544,116 @@
           <w:lang w:val="en-GB"/>
         </w:rPr>
         <w:t>It gets a json from the NodeJS Server with the right credentials to use the getFileByFileName Lambda function to get the .txt file it should use. This file gets split line wise and sent to the RabbitMQ queue from which the workers consume.</w:t>
+      </w:r>
+    </w:p>
+    <w:p>
+      <w:pPr>
+        <w:spacing w:after="0"/>
+        <w:rPr>
+          <w:b/>
+          <w:lang w:val="en-GB"/>
+        </w:rPr>
+      </w:pPr>
+    </w:p>
+    <w:p>
+      <w:pPr>
+        <w:spacing w:after="0"/>
+        <w:rPr>
+          <w:b/>
+          <w:lang w:val="en-GB"/>
+        </w:rPr>
+      </w:pPr>
+      <w:r>
+        <w:rPr>
+          <w:b/>
+          <w:lang w:val="en-GB"/>
+        </w:rPr>
+        <w:t>Worker:</w:t>
+      </w:r>
+    </w:p>
+    <w:p>
+      <w:pPr>
+        <w:spacing w:after="0"/>
+        <w:rPr>
+          <w:bCs/>
+          <w:lang w:val="en-GB"/>
+        </w:rPr>
+      </w:pPr>
+      <w:r>
+        <w:rPr>
+          <w:bCs/>
+          <w:lang w:val="en-GB"/>
+        </w:rPr>
+        <w:t xml:space="preserve">The workers are the consumers from the queue and just count the words from the strings they receive. </w:t>
+      </w:r>
+    </w:p>
+    <w:p>
+      <w:pPr>
+        <w:pStyle w:val="Listenabsatz"/>
+        <w:numPr>
+          <w:ilvl w:val="0"/>
+          <w:numId w:val="5"/>
+        </w:numPr>
+        <w:spacing w:after="0"/>
+        <w:rPr>
+          <w:b/>
+          <w:lang w:val="en-GB"/>
+        </w:rPr>
+      </w:pPr>
+      <w:r>
+        <w:rPr>
+          <w:bCs/>
+          <w:lang w:val="en-GB"/>
+        </w:rPr>
+        <w:t>Running on port 55553</w:t>
+      </w:r>
+    </w:p>
+    <w:p>
+      <w:pPr>
+        <w:pStyle w:val="Listenabsatz"/>
+        <w:numPr>
+          <w:ilvl w:val="0"/>
+          <w:numId w:val="5"/>
+        </w:numPr>
+        <w:spacing w:after="0"/>
+        <w:rPr>
+          <w:b/>
+          <w:lang w:val="en-GB"/>
+        </w:rPr>
+      </w:pPr>
+      <w:r>
+        <w:rPr>
+          <w:lang w:val="en-GB"/>
+        </w:rPr>
+        <w:t>Using RabbitMQ as messaging service</w:t>
+      </w:r>
+      <w:r>
+        <w:rPr>
+          <w:b/>
+          <w:lang w:val="en-GB"/>
+        </w:rPr>
+        <w:t xml:space="preserve"> </w:t>
+      </w:r>
+    </w:p>
+    <w:p>
+      <w:pPr>
+        <w:pStyle w:val="Listenabsatz"/>
+        <w:numPr>
+          <w:ilvl w:val="0"/>
+          <w:numId w:val="5"/>
+        </w:numPr>
+        <w:spacing w:after="0"/>
+        <w:rPr>
+          <w:b/>
+          <w:lang w:val="en-GB"/>
+        </w:rPr>
+      </w:pPr>
+      <w:r>
+        <w:rPr>
+          <w:bCs/>
+          <w:lang w:val="en-GB"/>
+        </w:rPr>
+        <w:t>Written in Pyhton</w:t>
       </w:r>
       <w:bookmarkStart w:id="0" w:name="_GoBack"/>
       <w:bookmarkEnd w:id="0"/>
@@ -2063,7 +2236,7 @@
   <w:abstractNum w:abstractNumId="3" w15:restartNumberingAfterBreak="0">
     <w:nsid w:val="56123FB5"/>
     <w:multiLevelType w:val="hybridMultilevel"/>
-    <w:tmpl w:val="8FAE6BA6"/>
+    <w:tmpl w:val="7F82298C"/>
     <w:lvl w:ilvl="0" w:tplc="16D0905A">
       <w:numFmt w:val="bullet"/>
       <w:lvlText w:val="-"/>

</xml_diff>